<commit_message>
Implement fix(), RepeatingTouchListener for plus and minus buttons
</commit_message>
<xml_diff>
--- a/libraries/Mathematics.docx
+++ b/libraries/Mathematics.docx
@@ -275,7 +275,7 @@
           </mc:Choice>
           <mc:Fallback>
             <w:pict>
-              <v:group w14:anchorId="6B97F87B" id="Group 15" o:spid="_x0000_s1026" style="position:absolute;margin-left:271.45pt;margin-top:19.1pt;width:58.75pt;height:63.3pt;rotation:-5002523fd;flip:y;z-index:251673600;mso-width-relative:margin;mso-height-relative:margin" coordorigin="-1195,383" coordsize="8732,6935" o:gfxdata="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">
+              <v:group w14:anchorId="6B97F87B" id="Group 15" o:spid="_x0000_s1026" style="position:absolute;margin-left:271.45pt;margin-top:19.1pt;width:58.75pt;height:63.3pt;rotation:-5002523fd;flip:y;z-index:251673600;mso-width-relative:margin;mso-height-relative:margin" coordorigin="-1195,383" coordsize="8732,6935" o:gfxdata="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">
                 <v:shapetype id="_x0000_t202" coordsize="21600,21600" o:spt="202" path="m,l,21600r21600,l21600,xe">
                   <v:stroke joinstyle="miter"/>
                   <v:path gradientshapeok="t" o:connecttype="rect"/>
@@ -385,7 +385,7 @@
           <v:shape id="_x0000_s1027" type="#_x0000_t75" style="position:absolute;margin-left:253.75pt;margin-top:11.3pt;width:123pt;height:247.35pt;z-index:-251666432;mso-position-horizontal-relative:text;mso-position-vertical-relative:text">
             <v:imagedata r:id="rId5" o:title=""/>
           </v:shape>
-          <o:OLEObject Type="Embed" ProgID="Unknown" ShapeID="_x0000_s1027" DrawAspect="Content" ObjectID="_1698487136" r:id="rId6"/>
+          <o:OLEObject Type="Embed" ProgID="Unknown" ShapeID="_x0000_s1027" DrawAspect="Content" ObjectID="_1698749601" r:id="rId6"/>
         </w:object>
       </w:r>
       <w:r>
@@ -1224,7 +1224,7 @@
           </mc:Choice>
           <mc:Fallback>
             <w:pict>
-              <v:group w14:anchorId="457CA482" id="Group 8" o:spid="_x0000_s1033" style="position:absolute;margin-left:387.2pt;margin-top:47.15pt;width:53.8pt;height:67.1pt;rotation:-11115578fd;flip:y;z-index:251671552;mso-width-relative:margin;mso-height-relative:margin" coordsize="7146,7715" o:gfxdata="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">
+              <v:group w14:anchorId="457CA482" id="Group 8" o:spid="_x0000_s1033" style="position:absolute;margin-left:387.2pt;margin-top:47.15pt;width:53.8pt;height:67.1pt;rotation:-11115578fd;flip:y;z-index:251671552;mso-width-relative:margin;mso-height-relative:margin" coordsize="7146,7715" o:gfxdata="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">
                 <v:shape id="Text Box 9" o:spid="_x0000_s1034" type="#_x0000_t202" style="position:absolute;left:4714;top:5238;width:2286;height:2477;rotation:-442935fd;visibility:visible;mso-wrap-style:square;v-text-anchor:top" o:gfxdata="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" fillcolor="white [3201]" strokecolor="white [3212]" strokeweight=".5pt">
                   <v:textbox>
                     <w:txbxContent>
@@ -1326,7 +1326,7 @@
           <v:shape id="_x0000_s1028" type="#_x0000_t75" style="position:absolute;margin-left:237.75pt;margin-top:1.95pt;width:213.35pt;height:214.05pt;z-index:-251664384;mso-position-horizontal-relative:text;mso-position-vertical-relative:text">
             <v:imagedata r:id="rId7" o:title=""/>
           </v:shape>
-          <o:OLEObject Type="Embed" ProgID="Unknown" ShapeID="_x0000_s1028" DrawAspect="Content" ObjectID="_1698487137" r:id="rId8"/>
+          <o:OLEObject Type="Embed" ProgID="Unknown" ShapeID="_x0000_s1028" DrawAspect="Content" ObjectID="_1698749602" r:id="rId8"/>
         </w:object>
       </w:r>
       <w:r>
@@ -1979,7 +1979,7 @@
           </mc:Choice>
           <mc:Fallback>
             <w:pict>
-              <v:shape w14:anchorId="6D7C6C4F" id="Text Box 3" o:spid="_x0000_s1040" type="#_x0000_t202" style="position:absolute;margin-left:285.05pt;margin-top:74.9pt;width:14.75pt;height:19.8pt;flip:y;z-index:251666432;visibility:visible;mso-wrap-style:square;mso-wrap-distance-left:9pt;mso-wrap-distance-top:0;mso-wrap-distance-right:9pt;mso-wrap-distance-bottom:0;mso-position-horizontal:absolute;mso-position-horizontal-relative:text;mso-position-vertical:absolute;mso-position-vertical-relative:text;v-text-anchor:top" o:gfxdata="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" fillcolor="white [3201]" strokecolor="white [3212]" strokeweight=".5pt">
+              <v:shape w14:anchorId="6D7C6C4F" id="Text Box 3" o:spid="_x0000_s1040" type="#_x0000_t202" style="position:absolute;margin-left:285.05pt;margin-top:74.9pt;width:14.75pt;height:19.8pt;flip:y;z-index:251666432;visibility:visible;mso-wrap-style:square;mso-wrap-distance-left:9pt;mso-wrap-distance-top:0;mso-wrap-distance-right:9pt;mso-wrap-distance-bottom:0;mso-position-horizontal:absolute;mso-position-horizontal-relative:text;mso-position-vertical:absolute;mso-position-vertical-relative:text;v-text-anchor:top" o:gfxdata="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" fillcolor="white [3201]" strokecolor="white [3212]" strokeweight=".5pt">
                 <v:textbox>
                   <w:txbxContent>
                     <w:p>
@@ -2231,7 +2231,7 @@
           </mc:Choice>
           <mc:Fallback>
             <w:pict>
-              <v:shape w14:anchorId="59DAC802" id="Text Box 4" o:spid="_x0000_s1041" type="#_x0000_t202" style="position:absolute;margin-left:257.65pt;margin-top:106.3pt;width:16.25pt;height:26.9pt;rotation:-11618794fd;flip:y;z-index:251668480;visibility:visible;mso-wrap-style:square;mso-wrap-distance-left:9pt;mso-wrap-distance-top:0;mso-wrap-distance-right:9pt;mso-wrap-distance-bottom:0;mso-position-horizontal:absolute;mso-position-horizontal-relative:text;mso-position-vertical:absolute;mso-position-vertical-relative:text;v-text-anchor:top" o:gfxdata="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" fillcolor="white [3201]" strokecolor="white [3212]" strokeweight=".5pt">
+              <v:shape w14:anchorId="59DAC802" id="Text Box 4" o:spid="_x0000_s1041" type="#_x0000_t202" style="position:absolute;margin-left:257.65pt;margin-top:106.3pt;width:16.25pt;height:26.9pt;rotation:-11618794fd;flip:y;z-index:251668480;visibility:visible;mso-wrap-style:square;mso-wrap-distance-left:9pt;mso-wrap-distance-top:0;mso-wrap-distance-right:9pt;mso-wrap-distance-bottom:0;mso-position-horizontal:absolute;mso-position-horizontal-relative:text;mso-position-vertical:absolute;mso-position-vertical-relative:text;v-text-anchor:top" o:gfxdata="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" fillcolor="white [3201]" strokecolor="white [3212]" strokeweight=".5pt">
                 <v:textbox>
                   <w:txbxContent>
                     <w:p>
@@ -2282,7 +2282,7 @@
           <v:shape id="_x0000_s1029" type="#_x0000_t75" style="position:absolute;margin-left:237.75pt;margin-top:1.95pt;width:213.35pt;height:214.05pt;z-index:-251662336;mso-position-horizontal-relative:text;mso-position-vertical-relative:text">
             <v:imagedata r:id="rId7" o:title=""/>
           </v:shape>
-          <o:OLEObject Type="Embed" ProgID="Unknown" ShapeID="_x0000_s1029" DrawAspect="Content" ObjectID="_1698487138" r:id="rId9"/>
+          <o:OLEObject Type="Embed" ProgID="Unknown" ShapeID="_x0000_s1029" DrawAspect="Content" ObjectID="_1698749603" r:id="rId9"/>
         </w:object>
       </w:r>
       <w:r>
@@ -2884,7 +2884,13 @@
       </w:pPr>
       <w:r>
         <w:lastRenderedPageBreak/>
-        <w:t>4) Below (look at phone from above)</w:t>
+        <w:t xml:space="preserve">4) Below </w:t>
+      </w:r>
+      <w:r>
+        <w:t xml:space="preserve">Parallel </w:t>
+      </w:r>
+      <w:r>
+        <w:t>(look at phone from above)</w:t>
       </w:r>
     </w:p>
     <w:p>
@@ -3025,7 +3031,7 @@
           </mc:Choice>
           <mc:Fallback>
             <w:pict>
-              <v:shape w14:anchorId="44687566" id="Text Box 22" o:spid="_x0000_s1042" type="#_x0000_t202" style="position:absolute;margin-left:447.45pt;margin-top:13pt;width:1in;height:22.5pt;z-index:251684863;visibility:visible;mso-wrap-style:none;mso-height-percent:0;mso-wrap-distance-left:9pt;mso-wrap-distance-top:0;mso-wrap-distance-right:9pt;mso-wrap-distance-bottom:0;mso-position-horizontal:absolute;mso-position-horizontal-relative:text;mso-position-vertical:absolute;mso-position-vertical-relative:text;mso-height-percent:0;mso-height-relative:margin;v-text-anchor:top" o:gfxdata="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" fillcolor="white [3201]" stroked="f" strokeweight=".5pt">
+              <v:shape w14:anchorId="44687566" id="Text Box 22" o:spid="_x0000_s1042" type="#_x0000_t202" style="position:absolute;margin-left:447.45pt;margin-top:13pt;width:1in;height:22.5pt;z-index:251684863;visibility:visible;mso-wrap-style:none;mso-height-percent:0;mso-wrap-distance-left:9pt;mso-wrap-distance-top:0;mso-wrap-distance-right:9pt;mso-wrap-distance-bottom:0;mso-position-horizontal:absolute;mso-position-horizontal-relative:text;mso-position-vertical:absolute;mso-position-vertical-relative:text;mso-height-percent:0;mso-height-relative:margin;v-text-anchor:top" o:gfxdata="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" fillcolor="white [3201]" stroked="f" strokeweight=".5pt">
                 <v:textbox>
                   <w:txbxContent>
                     <w:p>
@@ -3042,6 +3048,17 @@
       </w:r>
     </w:p>
     <w:p>
+      <w:r>
+        <w:rPr>
+          <w:noProof/>
+        </w:rPr>
+        <w:object w:dxaOrig="225" w:dyaOrig="225" w14:anchorId="185864A2">
+          <v:shape id="_x0000_s1037" type="#_x0000_t75" style="position:absolute;margin-left:211.95pt;margin-top:32.7pt;width:231.15pt;height:174pt;z-index:251697152;mso-position-horizontal-relative:text;mso-position-vertical-relative:text">
+            <v:imagedata r:id="rId10" o:title=""/>
+          </v:shape>
+          <o:OLEObject Type="Embed" ProgID="Unknown" ShapeID="_x0000_s1037" DrawAspect="Content" ObjectID="_1698749604" r:id="rId11"/>
+        </w:object>
+      </w:r>
       <w:r>
         <w:rPr>
           <w:noProof/>
@@ -3134,7 +3151,7 @@
           </mc:Choice>
           <mc:Fallback>
             <w:pict>
-              <v:shape w14:anchorId="6EAF7054" id="Text Box 25" o:spid="_x0000_s1043" type="#_x0000_t202" style="position:absolute;margin-left:475.5pt;margin-top:12.95pt;width:17.65pt;height:27.3pt;flip:x;z-index:251678720;visibility:visible;mso-wrap-style:square;mso-wrap-distance-left:9pt;mso-wrap-distance-top:0;mso-wrap-distance-right:9pt;mso-wrap-distance-bottom:0;mso-position-horizontal:absolute;mso-position-horizontal-relative:text;mso-position-vertical:absolute;mso-position-vertical-relative:text;v-text-anchor:top" o:gfxdata="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" fillcolor="white [3201]" strokecolor="white [3212]" strokeweight=".5pt">
+              <v:shape w14:anchorId="6EAF7054" id="Text Box 25" o:spid="_x0000_s1043" type="#_x0000_t202" style="position:absolute;margin-left:475.5pt;margin-top:12.95pt;width:17.65pt;height:27.3pt;flip:x;z-index:251678720;visibility:visible;mso-wrap-style:square;mso-wrap-distance-left:9pt;mso-wrap-distance-top:0;mso-wrap-distance-right:9pt;mso-wrap-distance-bottom:0;mso-position-horizontal:absolute;mso-position-horizontal-relative:text;mso-position-vertical:absolute;mso-position-vertical-relative:text;v-text-anchor:top" o:gfxdata="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" fillcolor="white [3201]" strokecolor="white [3212]" strokeweight=".5pt">
                 <v:textbox>
                   <w:txbxContent>
                     <w:p>
@@ -3383,7 +3400,7 @@
           </mc:Choice>
           <mc:Fallback>
             <w:pict>
-              <v:shape w14:anchorId="3FBC32E7" id="Text Box 23" o:spid="_x0000_s1044" type="#_x0000_t202" style="position:absolute;margin-left:463.35pt;margin-top:61.4pt;width:13.2pt;height:20.1pt;flip:x;z-index:251676672;visibility:visible;mso-wrap-style:square;mso-wrap-distance-left:9pt;mso-wrap-distance-top:0;mso-wrap-distance-right:9pt;mso-wrap-distance-bottom:0;mso-position-horizontal:absolute;mso-position-horizontal-relative:text;mso-position-vertical:absolute;mso-position-vertical-relative:text;v-text-anchor:top" o:gfxdata="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" fillcolor="white [3201]" strokecolor="white [3212]" strokeweight=".5pt">
+              <v:shape w14:anchorId="3FBC32E7" id="Text Box 23" o:spid="_x0000_s1044" type="#_x0000_t202" style="position:absolute;margin-left:463.35pt;margin-top:61.4pt;width:13.2pt;height:20.1pt;flip:x;z-index:251676672;visibility:visible;mso-wrap-style:square;mso-wrap-distance-left:9pt;mso-wrap-distance-top:0;mso-wrap-distance-right:9pt;mso-wrap-distance-bottom:0;mso-position-horizontal:absolute;mso-position-horizontal-relative:text;mso-position-vertical:absolute;mso-position-vertical-relative:text;v-text-anchor:top" o:gfxdata="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" fillcolor="white [3201]" strokecolor="white [3212]" strokeweight=".5pt">
                 <v:textbox>
                   <w:txbxContent>
                     <w:p>
@@ -3427,17 +3444,6 @@
         </mc:AlternateContent>
       </w:r>
       <w:r>
-        <w:rPr>
-          <w:noProof/>
-        </w:rPr>
-        <w:object w:dxaOrig="1440" w:dyaOrig="1440" w14:anchorId="3AC7E218">
-          <v:shape id="_x0000_s1031" type="#_x0000_t75" style="position:absolute;margin-left:207.4pt;margin-top:23pt;width:233.25pt;height:175.45pt;z-index:-251660288;mso-position-horizontal-relative:text;mso-position-vertical-relative:text">
-            <v:imagedata r:id="rId10" o:title=""/>
-          </v:shape>
-          <o:OLEObject Type="Embed" ProgID="Unknown" ShapeID="_x0000_s1031" DrawAspect="Content" ObjectID="_1698487139" r:id="rId11"/>
-        </w:object>
-      </w:r>
-      <w:r>
         <w:t xml:space="preserve">Condition: </w:t>
       </w:r>
       <m:oMath>
@@ -3482,6 +3488,9 @@
       <w:r>
         <w:t xml:space="preserve"> </w:t>
       </w:r>
+      <w:r>
+        <w:t>and PARALLEL</w:t>
+      </w:r>
     </w:p>
     <w:p>
       <w:pPr>
@@ -3494,7 +3503,13 @@
           <w:rPr>
             <w:rFonts w:ascii="Cambria Math" w:hAnsi="Cambria Math" w:cstheme="minorHAnsi"/>
           </w:rPr>
-          <m:t xml:space="preserve">a=(sin </m:t>
+          <m:t>a=(</m:t>
+        </m:r>
+        <m:r>
+          <w:rPr>
+            <w:rFonts w:ascii="Cambria Math" w:hAnsi="Cambria Math" w:cstheme="minorHAnsi"/>
+          </w:rPr>
+          <m:t xml:space="preserve">0, </m:t>
         </m:r>
         <m:r>
           <m:rPr>
@@ -3503,7 +3518,31 @@
           <w:rPr>
             <w:rFonts w:ascii="Cambria Math" w:hAnsi="Cambria Math" w:cstheme="minorHAnsi"/>
           </w:rPr>
-          <m:t xml:space="preserve">α, cos α, 0) </m:t>
+          <m:t xml:space="preserve">cos α, </m:t>
+        </m:r>
+        <m:r>
+          <w:rPr>
+            <w:rFonts w:ascii="Cambria Math" w:hAnsi="Cambria Math" w:cstheme="minorHAnsi"/>
+          </w:rPr>
+          <m:t xml:space="preserve">sin </m:t>
+        </m:r>
+        <m:r>
+          <m:rPr>
+            <m:sty m:val="p"/>
+          </m:rPr>
+          <w:rPr>
+            <w:rFonts w:ascii="Cambria Math" w:hAnsi="Cambria Math" w:cstheme="minorHAnsi"/>
+          </w:rPr>
+          <m:t>α</m:t>
+        </m:r>
+        <m:r>
+          <m:rPr>
+            <m:sty m:val="p"/>
+          </m:rPr>
+          <w:rPr>
+            <w:rFonts w:ascii="Cambria Math" w:hAnsi="Cambria Math" w:cstheme="minorHAnsi"/>
+          </w:rPr>
+          <m:t xml:space="preserve">) </m:t>
         </m:r>
       </m:oMath>
       <w:r>
@@ -3522,19 +3561,31 @@
           <m:t>b=(</m:t>
         </m:r>
         <m:r>
+          <w:rPr>
+            <w:rFonts w:ascii="Cambria Math" w:hAnsi="Cambria Math" w:cstheme="minorHAnsi"/>
+          </w:rPr>
+          <m:t>0, sin</m:t>
+        </m:r>
+        <m:r>
           <m:rPr>
             <m:sty m:val="p"/>
           </m:rPr>
           <w:rPr>
             <w:rFonts w:ascii="Cambria Math" w:hAnsi="Cambria Math" w:cstheme="minorHAnsi"/>
           </w:rPr>
-          <m:t>cos α, ‒</m:t>
-        </m:r>
-        <m:r>
-          <w:rPr>
-            <w:rFonts w:ascii="Cambria Math" w:hAnsi="Cambria Math" w:cstheme="minorHAnsi"/>
-          </w:rPr>
-          <m:t xml:space="preserve">sin </m:t>
+          <m:t xml:space="preserve"> α, ‒</m:t>
+        </m:r>
+        <m:r>
+          <w:rPr>
+            <w:rFonts w:ascii="Cambria Math" w:hAnsi="Cambria Math" w:cstheme="minorHAnsi"/>
+          </w:rPr>
+          <m:t>cos</m:t>
+        </m:r>
+        <m:r>
+          <w:rPr>
+            <w:rFonts w:ascii="Cambria Math" w:hAnsi="Cambria Math" w:cstheme="minorHAnsi"/>
+          </w:rPr>
+          <m:t xml:space="preserve"> </m:t>
         </m:r>
         <m:r>
           <m:rPr>
@@ -3559,7 +3610,13 @@
           <w:rPr>
             <w:rFonts w:ascii="Cambria Math" w:hAnsi="Cambria Math" w:cstheme="minorHAnsi"/>
           </w:rPr>
-          <m:t>c=(0</m:t>
+          <m:t>c=(</m:t>
+        </m:r>
+        <m:r>
+          <w:rPr>
+            <w:rFonts w:ascii="Cambria Math" w:hAnsi="Cambria Math" w:cstheme="minorHAnsi"/>
+          </w:rPr>
+          <m:t>1</m:t>
         </m:r>
         <m:r>
           <m:rPr>
@@ -3568,7 +3625,25 @@
           <w:rPr>
             <w:rFonts w:ascii="Cambria Math" w:hAnsi="Cambria Math" w:cstheme="minorHAnsi"/>
           </w:rPr>
-          <m:t xml:space="preserve">, 0, ‒1) </m:t>
+          <m:t xml:space="preserve">, 0, </m:t>
+        </m:r>
+        <m:r>
+          <m:rPr>
+            <m:sty m:val="p"/>
+          </m:rPr>
+          <w:rPr>
+            <w:rFonts w:ascii="Cambria Math" w:hAnsi="Cambria Math" w:cstheme="minorHAnsi"/>
+          </w:rPr>
+          <m:t>0</m:t>
+        </m:r>
+        <m:r>
+          <m:rPr>
+            <m:sty m:val="p"/>
+          </m:rPr>
+          <w:rPr>
+            <w:rFonts w:ascii="Cambria Math" w:hAnsi="Cambria Math" w:cstheme="minorHAnsi"/>
+          </w:rPr>
+          <m:t xml:space="preserve">) </m:t>
         </m:r>
       </m:oMath>
       <w:r>
@@ -3634,37 +3709,13 @@
             <w:rPr>
               <w:rFonts w:ascii="Cambria Math" w:hAnsi="Cambria Math"/>
             </w:rPr>
-            <m:t xml:space="preserve">=s </m:t>
-          </m:r>
-          <m:r>
-            <w:rPr>
-              <w:rFonts w:ascii="Cambria Math" w:hAnsi="Cambria Math" w:cstheme="minorHAnsi"/>
-            </w:rPr>
-            <m:t xml:space="preserve">sin </m:t>
-          </m:r>
-          <m:r>
-            <m:rPr>
-              <m:sty m:val="p"/>
-            </m:rPr>
-            <w:rPr>
-              <w:rFonts w:ascii="Cambria Math" w:hAnsi="Cambria Math" w:cstheme="minorHAnsi"/>
-            </w:rPr>
-            <m:t>α+</m:t>
-          </m:r>
-          <m:r>
-            <w:rPr>
-              <w:rFonts w:ascii="Cambria Math" w:hAnsi="Cambria Math"/>
-            </w:rPr>
-            <m:t xml:space="preserve">t </m:t>
-          </m:r>
-          <m:r>
-            <m:rPr>
-              <m:sty m:val="p"/>
-            </m:rPr>
-            <w:rPr>
-              <w:rFonts w:ascii="Cambria Math" w:hAnsi="Cambria Math" w:cstheme="minorHAnsi"/>
-            </w:rPr>
-            <m:t>cos α</m:t>
+            <m:t>=</m:t>
+          </m:r>
+          <m:r>
+            <w:rPr>
+              <w:rFonts w:ascii="Cambria Math" w:hAnsi="Cambria Math"/>
+            </w:rPr>
+            <m:t>r</m:t>
           </m:r>
         </m:oMath>
       </m:oMathPara>
@@ -3714,7 +3765,16 @@
             <w:rPr>
               <w:rFonts w:ascii="Cambria Math" w:hAnsi="Cambria Math" w:cstheme="minorHAnsi"/>
             </w:rPr>
-            <m:t>cos α ‒</m:t>
+            <m:t>cos α</m:t>
+          </m:r>
+          <m:r>
+            <m:rPr>
+              <m:sty m:val="p"/>
+            </m:rPr>
+            <w:rPr>
+              <w:rFonts w:ascii="Cambria Math" w:hAnsi="Cambria Math" w:cstheme="minorHAnsi"/>
+            </w:rPr>
+            <m:t>+</m:t>
           </m:r>
           <m:r>
             <w:rPr>
@@ -3776,7 +3836,19 @@
             <w:rPr>
               <w:rFonts w:ascii="Cambria Math" w:hAnsi="Cambria Math"/>
             </w:rPr>
-            <m:t xml:space="preserve">= </m:t>
+            <m:t>=</m:t>
+          </m:r>
+          <m:r>
+            <w:rPr>
+              <w:rFonts w:ascii="Cambria Math" w:hAnsi="Cambria Math"/>
+            </w:rPr>
+            <m:t xml:space="preserve">s </m:t>
+          </m:r>
+          <m:r>
+            <w:rPr>
+              <w:rFonts w:ascii="Cambria Math" w:hAnsi="Cambria Math" w:cstheme="minorHAnsi"/>
+            </w:rPr>
+            <m:t xml:space="preserve">sin </m:t>
           </m:r>
           <m:r>
             <m:rPr>
@@ -3785,18 +3857,50 @@
             <w:rPr>
               <w:rFonts w:ascii="Cambria Math" w:hAnsi="Cambria Math" w:cstheme="minorHAnsi"/>
             </w:rPr>
+            <m:t>α</m:t>
+          </m:r>
+          <m:r>
+            <m:rPr>
+              <m:sty m:val="p"/>
+            </m:rPr>
+            <w:rPr>
+              <w:rFonts w:ascii="Cambria Math" w:hAnsi="Cambria Math" w:cstheme="minorHAnsi"/>
+            </w:rPr>
+            <m:t xml:space="preserve"> </m:t>
+          </m:r>
+          <m:r>
+            <m:rPr>
+              <m:sty m:val="p"/>
+            </m:rPr>
+            <w:rPr>
+              <w:rFonts w:ascii="Cambria Math" w:hAnsi="Cambria Math" w:cstheme="minorHAnsi"/>
+            </w:rPr>
             <m:t>‒</m:t>
           </m:r>
           <m:r>
             <w:rPr>
               <w:rFonts w:ascii="Cambria Math" w:hAnsi="Cambria Math"/>
             </w:rPr>
-            <m:t>r</m:t>
+            <m:t xml:space="preserve">t </m:t>
+          </m:r>
+          <m:r>
+            <m:rPr>
+              <m:sty m:val="p"/>
+            </m:rPr>
+            <w:rPr>
+              <w:rFonts w:ascii="Cambria Math" w:hAnsi="Cambria Math" w:cstheme="minorHAnsi"/>
+            </w:rPr>
+            <m:t>cos α</m:t>
           </m:r>
         </m:oMath>
       </m:oMathPara>
     </w:p>
     <w:p>
+      <w:pPr>
+        <w:rPr>
+          <w:rFonts w:eastAsiaTheme="minorEastAsia"/>
+        </w:rPr>
+      </w:pPr>
       <m:oMathPara>
         <m:oMathParaPr>
           <m:jc m:val="left"/>
@@ -3830,7 +3934,7 @@
                 <w:rPr>
                   <w:rFonts w:ascii="Cambria Math" w:hAnsi="Cambria Math"/>
                 </w:rPr>
-                <m:t>x</m:t>
+                <m:t>y</m:t>
               </m:r>
             </m:sub>
           </m:sSub>
@@ -3838,7 +3942,19 @@
             <w:rPr>
               <w:rFonts w:ascii="Cambria Math" w:hAnsi="Cambria Math" w:cstheme="minorHAnsi"/>
             </w:rPr>
-            <m:t xml:space="preserve"> sin </m:t>
+            <m:t xml:space="preserve"> </m:t>
+          </m:r>
+          <m:r>
+            <w:rPr>
+              <w:rFonts w:ascii="Cambria Math" w:hAnsi="Cambria Math" w:cstheme="minorHAnsi"/>
+            </w:rPr>
+            <m:t>cos</m:t>
+          </m:r>
+          <m:r>
+            <w:rPr>
+              <w:rFonts w:ascii="Cambria Math" w:hAnsi="Cambria Math" w:cstheme="minorHAnsi"/>
+            </w:rPr>
+            <m:t xml:space="preserve"> </m:t>
           </m:r>
           <m:r>
             <m:rPr>
@@ -3871,7 +3987,7 @@
                 <w:rPr>
                   <w:rFonts w:ascii="Cambria Math" w:hAnsi="Cambria Math"/>
                 </w:rPr>
-                <m:t>y</m:t>
+                <m:t>z</m:t>
               </m:r>
             </m:sub>
           </m:sSub>
@@ -3888,7 +4004,16 @@
             <w:rPr>
               <w:rFonts w:ascii="Cambria Math" w:hAnsi="Cambria Math" w:cstheme="minorHAnsi"/>
             </w:rPr>
-            <m:t>cos α</m:t>
+            <m:t>sin</m:t>
+          </m:r>
+          <m:r>
+            <m:rPr>
+              <m:sty m:val="p"/>
+            </m:rPr>
+            <w:rPr>
+              <w:rFonts w:ascii="Cambria Math" w:hAnsi="Cambria Math" w:cstheme="minorHAnsi"/>
+            </w:rPr>
+            <m:t xml:space="preserve"> α</m:t>
           </m:r>
         </m:oMath>
       </m:oMathPara>
@@ -3903,14 +4028,148 @@
             <w:rPr>
               <w:rFonts w:ascii="Cambria Math" w:hAnsi="Cambria Math"/>
             </w:rPr>
-            <m:t>tan (‒γ)=s / r</m:t>
+            <m:t>t=</m:t>
+          </m:r>
+          <m:sSub>
+            <m:sSubPr>
+              <m:ctrlPr>
+                <w:rPr>
+                  <w:rFonts w:ascii="Cambria Math" w:hAnsi="Cambria Math"/>
+                  <w:i/>
+                </w:rPr>
+              </m:ctrlPr>
+            </m:sSubPr>
+            <m:e>
+              <m:r>
+                <w:rPr>
+                  <w:rFonts w:ascii="Cambria Math" w:hAnsi="Cambria Math"/>
+                </w:rPr>
+                <m:t>g</m:t>
+              </m:r>
+            </m:e>
+            <m:sub>
+              <m:r>
+                <w:rPr>
+                  <w:rFonts w:ascii="Cambria Math" w:hAnsi="Cambria Math"/>
+                </w:rPr>
+                <m:t>y</m:t>
+              </m:r>
+            </m:sub>
+          </m:sSub>
+          <m:r>
+            <w:rPr>
+              <w:rFonts w:ascii="Cambria Math" w:hAnsi="Cambria Math" w:cstheme="minorHAnsi"/>
+            </w:rPr>
+            <m:t xml:space="preserve"> </m:t>
+          </m:r>
+          <m:r>
+            <w:rPr>
+              <w:rFonts w:ascii="Cambria Math" w:hAnsi="Cambria Math" w:cstheme="minorHAnsi"/>
+            </w:rPr>
+            <m:t>sin</m:t>
+          </m:r>
+          <m:r>
+            <w:rPr>
+              <w:rFonts w:ascii="Cambria Math" w:hAnsi="Cambria Math" w:cstheme="minorHAnsi"/>
+            </w:rPr>
+            <m:t xml:space="preserve"> </m:t>
+          </m:r>
+          <m:r>
+            <m:rPr>
+              <m:sty m:val="p"/>
+            </m:rPr>
+            <w:rPr>
+              <w:rFonts w:ascii="Cambria Math" w:hAnsi="Cambria Math" w:cstheme="minorHAnsi"/>
+            </w:rPr>
+            <m:t xml:space="preserve">α ‒ </m:t>
+          </m:r>
+          <m:sSub>
+            <m:sSubPr>
+              <m:ctrlPr>
+                <w:rPr>
+                  <w:rFonts w:ascii="Cambria Math" w:hAnsi="Cambria Math"/>
+                  <w:i/>
+                </w:rPr>
+              </m:ctrlPr>
+            </m:sSubPr>
+            <m:e>
+              <m:r>
+                <w:rPr>
+                  <w:rFonts w:ascii="Cambria Math" w:hAnsi="Cambria Math"/>
+                </w:rPr>
+                <m:t>g</m:t>
+              </m:r>
+            </m:e>
+            <m:sub>
+              <m:r>
+                <w:rPr>
+                  <w:rFonts w:ascii="Cambria Math" w:hAnsi="Cambria Math"/>
+                </w:rPr>
+                <m:t>z</m:t>
+              </m:r>
+            </m:sub>
+          </m:sSub>
+          <m:r>
+            <w:rPr>
+              <w:rFonts w:ascii="Cambria Math" w:hAnsi="Cambria Math"/>
+            </w:rPr>
+            <m:t xml:space="preserve"> </m:t>
+          </m:r>
+          <m:r>
+            <m:rPr>
+              <m:sty m:val="p"/>
+            </m:rPr>
+            <w:rPr>
+              <w:rFonts w:ascii="Cambria Math" w:hAnsi="Cambria Math" w:cstheme="minorHAnsi"/>
+            </w:rPr>
+            <m:t>cos</m:t>
+          </m:r>
+          <m:r>
+            <m:rPr>
+              <m:sty m:val="p"/>
+            </m:rPr>
+            <w:rPr>
+              <w:rFonts w:ascii="Cambria Math" w:hAnsi="Cambria Math" w:cstheme="minorHAnsi"/>
+            </w:rPr>
+            <m:t xml:space="preserve"> α</m:t>
           </m:r>
         </m:oMath>
       </m:oMathPara>
     </w:p>
     <w:p>
-      <w:r>
-        <w:br w:type="page"/>
+      <w:pPr>
+        <w:rPr>
+          <w:rFonts w:eastAsiaTheme="minorEastAsia"/>
+        </w:rPr>
+      </w:pPr>
+      <m:oMathPara>
+        <m:oMathParaPr>
+          <m:jc m:val="left"/>
+        </m:oMathParaPr>
+        <m:oMath>
+          <m:r>
+            <w:rPr>
+              <w:rFonts w:ascii="Cambria Math" w:hAnsi="Cambria Math"/>
+            </w:rPr>
+            <m:t xml:space="preserve">tan (γ)=s / </m:t>
+          </m:r>
+          <m:r>
+            <w:rPr>
+              <w:rFonts w:ascii="Cambria Math" w:hAnsi="Cambria Math"/>
+            </w:rPr>
+            <m:t>t</m:t>
+          </m:r>
+        </m:oMath>
+      </m:oMathPara>
+    </w:p>
+    <w:p>
+      <w:r>
+        <w:object w:dxaOrig="15" w:dyaOrig="15" w14:anchorId="10612AC3">
+          <v:shape id="_x0000_i1041" type="#_x0000_t75" style="width:.75pt;height:.75pt" o:ole="">
+            <v:imagedata r:id="rId12" o:title=""/>
+          </v:shape>
+          <o:OLEObject Type="Embed" ProgID="Unknown" ShapeID="_x0000_i1041" DrawAspect="Content" ObjectID="_1698749600" r:id="rId13"/>
+        </w:object>
       </w:r>
     </w:p>
     <w:p>
@@ -3918,11 +4177,1325 @@
         <w:pStyle w:val="Heading1"/>
       </w:pPr>
       <w:r>
+        <w:br w:type="page"/>
+      </w:r>
+      <w:r>
         <w:lastRenderedPageBreak/>
-        <w:t>5) Abov</w:t>
+        <w:t>5</w:t>
+      </w:r>
+      <w:r>
+        <w:t>) Below</w:t>
+      </w:r>
+      <w:r>
+        <w:t xml:space="preserve"> Orthogonal</w:t>
+      </w:r>
+      <w:r>
+        <w:t xml:space="preserve"> (look at phone from above)</w:t>
+      </w:r>
+    </w:p>
+    <w:p>
+      <w:r>
+        <w:rPr>
+          <w:noProof/>
+        </w:rPr>
+        <mc:AlternateContent>
+          <mc:Choice Requires="wps">
+            <w:drawing>
+              <wp:anchor distT="0" distB="0" distL="114300" distR="114300" simplePos="0" relativeHeight="251695104" behindDoc="0" locked="0" layoutInCell="1" allowOverlap="1" wp14:anchorId="43CA30F1" wp14:editId="3EC460B9">
+                <wp:simplePos x="0" y="0"/>
+                <wp:positionH relativeFrom="column">
+                  <wp:posOffset>5694998</wp:posOffset>
+                </wp:positionH>
+                <wp:positionV relativeFrom="paragraph">
+                  <wp:posOffset>179070</wp:posOffset>
+                </wp:positionV>
+                <wp:extent cx="45085" cy="586337"/>
+                <wp:effectExtent l="38100" t="38100" r="50165" b="23495"/>
+                <wp:wrapNone/>
+                <wp:docPr id="7" name="Straight Arrow Connector 7"/>
+                <wp:cNvGraphicFramePr/>
+                <a:graphic xmlns:a="http://schemas.openxmlformats.org/drawingml/2006/main">
+                  <a:graphicData uri="http://schemas.microsoft.com/office/word/2010/wordprocessingShape">
+                    <wps:wsp>
+                      <wps:cNvCnPr/>
+                      <wps:spPr>
+                        <a:xfrm flipV="1">
+                          <a:off x="0" y="0"/>
+                          <a:ext cx="45085" cy="586337"/>
+                        </a:xfrm>
+                        <a:prstGeom prst="straightConnector1">
+                          <a:avLst/>
+                        </a:prstGeom>
+                        <a:ln>
+                          <a:tailEnd type="triangle"/>
+                        </a:ln>
+                      </wps:spPr>
+                      <wps:style>
+                        <a:lnRef idx="1">
+                          <a:schemeClr val="accent1"/>
+                        </a:lnRef>
+                        <a:fillRef idx="0">
+                          <a:schemeClr val="accent1"/>
+                        </a:fillRef>
+                        <a:effectRef idx="0">
+                          <a:schemeClr val="accent1"/>
+                        </a:effectRef>
+                        <a:fontRef idx="minor">
+                          <a:schemeClr val="tx1"/>
+                        </a:fontRef>
+                      </wps:style>
+                      <wps:bodyPr/>
+                    </wps:wsp>
+                  </a:graphicData>
+                </a:graphic>
+                <wp14:sizeRelH relativeFrom="margin">
+                  <wp14:pctWidth>0</wp14:pctWidth>
+                </wp14:sizeRelH>
+                <wp14:sizeRelV relativeFrom="margin">
+                  <wp14:pctHeight>0</wp14:pctHeight>
+                </wp14:sizeRelV>
+              </wp:anchor>
+            </w:drawing>
+          </mc:Choice>
+          <mc:Fallback>
+            <w:pict>
+              <v:shape w14:anchorId="29414376" id="Straight Arrow Connector 7" o:spid="_x0000_s1026" type="#_x0000_t32" style="position:absolute;margin-left:448.45pt;margin-top:14.1pt;width:3.55pt;height:46.15pt;flip:y;z-index:251695104;visibility:visible;mso-wrap-style:square;mso-width-percent:0;mso-height-percent:0;mso-wrap-distance-left:9pt;mso-wrap-distance-top:0;mso-wrap-distance-right:9pt;mso-wrap-distance-bottom:0;mso-position-horizontal:absolute;mso-position-horizontal-relative:text;mso-position-vertical:absolute;mso-position-vertical-relative:text;mso-width-percent:0;mso-height-percent:0;mso-width-relative:margin;mso-height-relative:margin" o:gfxdata="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" strokecolor="#4472c4 [3204]" strokeweight=".5pt">
+                <v:stroke endarrow="block" joinstyle="miter"/>
+              </v:shape>
+            </w:pict>
+          </mc:Fallback>
+        </mc:AlternateContent>
+      </w:r>
+      <w:r>
+        <w:rPr>
+          <w:noProof/>
+        </w:rPr>
+        <mc:AlternateContent>
+          <mc:Choice Requires="wps">
+            <w:drawing>
+              <wp:anchor distT="0" distB="0" distL="114300" distR="114300" simplePos="0" relativeHeight="251694080" behindDoc="0" locked="0" layoutInCell="1" allowOverlap="1" wp14:anchorId="0EBF6483" wp14:editId="5F7FBE1E">
+                <wp:simplePos x="0" y="0"/>
+                <wp:positionH relativeFrom="column">
+                  <wp:posOffset>5682615</wp:posOffset>
+                </wp:positionH>
+                <wp:positionV relativeFrom="paragraph">
+                  <wp:posOffset>164783</wp:posOffset>
+                </wp:positionV>
+                <wp:extent cx="914400" cy="285750"/>
+                <wp:effectExtent l="0" t="0" r="3175" b="0"/>
+                <wp:wrapNone/>
+                <wp:docPr id="43" name="Text Box 43"/>
+                <wp:cNvGraphicFramePr/>
+                <a:graphic xmlns:a="http://schemas.openxmlformats.org/drawingml/2006/main">
+                  <a:graphicData uri="http://schemas.microsoft.com/office/word/2010/wordprocessingShape">
+                    <wps:wsp>
+                      <wps:cNvSpPr txBox="1"/>
+                      <wps:spPr>
+                        <a:xfrm>
+                          <a:off x="0" y="0"/>
+                          <a:ext cx="914400" cy="285750"/>
+                        </a:xfrm>
+                        <a:prstGeom prst="rect">
+                          <a:avLst/>
+                        </a:prstGeom>
+                        <a:solidFill>
+                          <a:schemeClr val="lt1"/>
+                        </a:solidFill>
+                        <a:ln w="6350">
+                          <a:noFill/>
+                        </a:ln>
+                      </wps:spPr>
+                      <wps:txbx>
+                        <w:txbxContent>
+                          <w:p>
+                            <w:r>
+                              <w:t>z</w:t>
+                            </w:r>
+                          </w:p>
+                        </w:txbxContent>
+                      </wps:txbx>
+                      <wps:bodyPr rot="0" spcFirstLastPara="0" vertOverflow="overflow" horzOverflow="overflow" vert="horz" wrap="none" lIns="91440" tIns="45720" rIns="91440" bIns="45720" numCol="1" spcCol="0" rtlCol="0" fromWordArt="0" anchor="t" anchorCtr="0" forceAA="0" compatLnSpc="1">
+                        <a:prstTxWarp prst="textNoShape">
+                          <a:avLst/>
+                        </a:prstTxWarp>
+                        <a:noAutofit/>
+                      </wps:bodyPr>
+                    </wps:wsp>
+                  </a:graphicData>
+                </a:graphic>
+                <wp14:sizeRelV relativeFrom="margin">
+                  <wp14:pctHeight>0</wp14:pctHeight>
+                </wp14:sizeRelV>
+              </wp:anchor>
+            </w:drawing>
+          </mc:Choice>
+          <mc:Fallback>
+            <w:pict>
+              <v:shape w14:anchorId="0EBF6483" id="Text Box 43" o:spid="_x0000_s1045" type="#_x0000_t202" style="position:absolute;margin-left:447.45pt;margin-top:13pt;width:1in;height:22.5pt;z-index:251694080;visibility:visible;mso-wrap-style:none;mso-height-percent:0;mso-wrap-distance-left:9pt;mso-wrap-distance-top:0;mso-wrap-distance-right:9pt;mso-wrap-distance-bottom:0;mso-position-horizontal:absolute;mso-position-horizontal-relative:text;mso-position-vertical:absolute;mso-position-vertical-relative:text;mso-height-percent:0;mso-height-relative:margin;v-text-anchor:top" o:gfxdata="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" fillcolor="white [3201]" stroked="f" strokeweight=".5pt">
+                <v:textbox>
+                  <w:txbxContent>
+                    <w:p>
+                      <w:r>
+                        <w:t>z</w:t>
+                      </w:r>
+                    </w:p>
+                  </w:txbxContent>
+                </v:textbox>
+              </v:shape>
+            </w:pict>
+          </mc:Fallback>
+        </mc:AlternateContent>
+      </w:r>
+    </w:p>
+    <w:p>
+      <w:r>
+        <w:rPr>
+          <w:noProof/>
+        </w:rPr>
+        <w:object w:dxaOrig="225" w:dyaOrig="225" w14:anchorId="07375BE1">
+          <v:shape id="_x0000_s1038" type="#_x0000_t75" style="position:absolute;margin-left:214.5pt;margin-top:3.75pt;width:222.3pt;height:223.25pt;z-index:-251617280;mso-position-horizontal-relative:text;mso-position-vertical-relative:text">
+            <v:imagedata r:id="rId14" o:title=""/>
+          </v:shape>
+          <o:OLEObject Type="Embed" ProgID="Unknown" ShapeID="_x0000_s1038" DrawAspect="Content" ObjectID="_1698749605" r:id="rId15"/>
+        </w:object>
+      </w:r>
+      <w:r>
+        <w:rPr>
+          <w:noProof/>
+        </w:rPr>
+        <mc:AlternateContent>
+          <mc:Choice Requires="wps">
+            <w:drawing>
+              <wp:anchor distT="0" distB="0" distL="114300" distR="114300" simplePos="0" relativeHeight="251692032" behindDoc="0" locked="0" layoutInCell="1" allowOverlap="1" wp14:anchorId="42AD7E82" wp14:editId="14DB1380">
+                <wp:simplePos x="0" y="0"/>
+                <wp:positionH relativeFrom="column">
+                  <wp:posOffset>6038795</wp:posOffset>
+                </wp:positionH>
+                <wp:positionV relativeFrom="paragraph">
+                  <wp:posOffset>164466</wp:posOffset>
+                </wp:positionV>
+                <wp:extent cx="224336" cy="346884"/>
+                <wp:effectExtent l="0" t="0" r="23495" b="15240"/>
+                <wp:wrapNone/>
+                <wp:docPr id="44" name="Text Box 44"/>
+                <wp:cNvGraphicFramePr/>
+                <a:graphic xmlns:a="http://schemas.openxmlformats.org/drawingml/2006/main">
+                  <a:graphicData uri="http://schemas.microsoft.com/office/word/2010/wordprocessingShape">
+                    <wps:wsp>
+                      <wps:cNvSpPr txBox="1"/>
+                      <wps:spPr>
+                        <a:xfrm flipH="1">
+                          <a:off x="0" y="0"/>
+                          <a:ext cx="224336" cy="346884"/>
+                        </a:xfrm>
+                        <a:prstGeom prst="rect">
+                          <a:avLst/>
+                        </a:prstGeom>
+                        <a:solidFill>
+                          <a:schemeClr val="lt1"/>
+                        </a:solidFill>
+                        <a:ln w="6350">
+                          <a:solidFill>
+                            <a:schemeClr val="bg1"/>
+                          </a:solidFill>
+                        </a:ln>
+                      </wps:spPr>
+                      <wps:txbx>
+                        <w:txbxContent>
+                          <w:p>
+                            <w:pPr>
+                              <w:rPr>
+                                <w:color w:val="000000" w:themeColor="text1"/>
+                                <w14:shadow w14:blurRad="38100" w14:dist="19050" w14:dir="2700000" w14:sx="100000" w14:sy="100000" w14:kx="0" w14:ky="0" w14:algn="tl">
+                                  <w14:schemeClr w14:val="dk1">
+                                    <w14:alpha w14:val="60000"/>
+                                  </w14:schemeClr>
+                                </w14:shadow>
+                                <w14:textOutline w14:w="0" w14:cap="flat" w14:cmpd="sng" w14:algn="ctr">
+                                  <w14:noFill/>
+                                  <w14:prstDash w14:val="solid"/>
+                                  <w14:round/>
+                                </w14:textOutline>
+                              </w:rPr>
+                            </w:pPr>
+                            <w:r>
+                              <w:rPr>
+                                <w:color w:val="000000" w:themeColor="text1"/>
+                                <w14:shadow w14:blurRad="38100" w14:dist="19050" w14:dir="2700000" w14:sx="100000" w14:sy="100000" w14:kx="0" w14:ky="0" w14:algn="tl">
+                                  <w14:schemeClr w14:val="dk1">
+                                    <w14:alpha w14:val="60000"/>
+                                  </w14:schemeClr>
+                                </w14:shadow>
+                                <w14:textOutline w14:w="0" w14:cap="flat" w14:cmpd="sng" w14:algn="ctr">
+                                  <w14:noFill/>
+                                  <w14:prstDash w14:val="solid"/>
+                                  <w14:round/>
+                                </w14:textOutline>
+                              </w:rPr>
+                              <w:t>y</w:t>
+                            </w:r>
+                          </w:p>
+                        </w:txbxContent>
+                      </wps:txbx>
+                      <wps:bodyPr rot="0" spcFirstLastPara="0" vertOverflow="overflow" horzOverflow="overflow" vert="horz" wrap="square" lIns="91440" tIns="45720" rIns="91440" bIns="45720" numCol="1" spcCol="0" rtlCol="0" fromWordArt="0" anchor="t" anchorCtr="0" forceAA="0" compatLnSpc="1">
+                        <a:prstTxWarp prst="textNoShape">
+                          <a:avLst/>
+                        </a:prstTxWarp>
+                        <a:noAutofit/>
+                      </wps:bodyPr>
+                    </wps:wsp>
+                  </a:graphicData>
+                </a:graphic>
+              </wp:anchor>
+            </w:drawing>
+          </mc:Choice>
+          <mc:Fallback>
+            <w:pict>
+              <v:shape w14:anchorId="42AD7E82" id="Text Box 44" o:spid="_x0000_s1046" type="#_x0000_t202" style="position:absolute;margin-left:475.5pt;margin-top:12.95pt;width:17.65pt;height:27.3pt;flip:x;z-index:251692032;visibility:visible;mso-wrap-style:square;mso-wrap-distance-left:9pt;mso-wrap-distance-top:0;mso-wrap-distance-right:9pt;mso-wrap-distance-bottom:0;mso-position-horizontal:absolute;mso-position-horizontal-relative:text;mso-position-vertical:absolute;mso-position-vertical-relative:text;v-text-anchor:top" o:gfxdata="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" fillcolor="white [3201]" strokecolor="white [3212]" strokeweight=".5pt">
+                <v:textbox>
+                  <w:txbxContent>
+                    <w:p>
+                      <w:pPr>
+                        <w:rPr>
+                          <w:color w:val="000000" w:themeColor="text1"/>
+                          <w14:shadow w14:blurRad="38100" w14:dist="19050" w14:dir="2700000" w14:sx="100000" w14:sy="100000" w14:kx="0" w14:ky="0" w14:algn="tl">
+                            <w14:schemeClr w14:val="dk1">
+                              <w14:alpha w14:val="60000"/>
+                            </w14:schemeClr>
+                          </w14:shadow>
+                          <w14:textOutline w14:w="0" w14:cap="flat" w14:cmpd="sng" w14:algn="ctr">
+                            <w14:noFill/>
+                            <w14:prstDash w14:val="solid"/>
+                            <w14:round/>
+                          </w14:textOutline>
+                        </w:rPr>
+                      </w:pPr>
+                      <w:r>
+                        <w:rPr>
+                          <w:color w:val="000000" w:themeColor="text1"/>
+                          <w14:shadow w14:blurRad="38100" w14:dist="19050" w14:dir="2700000" w14:sx="100000" w14:sy="100000" w14:kx="0" w14:ky="0" w14:algn="tl">
+                            <w14:schemeClr w14:val="dk1">
+                              <w14:alpha w14:val="60000"/>
+                            </w14:schemeClr>
+                          </w14:shadow>
+                          <w14:textOutline w14:w="0" w14:cap="flat" w14:cmpd="sng" w14:algn="ctr">
+                            <w14:noFill/>
+                            <w14:prstDash w14:val="solid"/>
+                            <w14:round/>
+                          </w14:textOutline>
+                        </w:rPr>
+                        <w:t>y</w:t>
+                      </w:r>
+                    </w:p>
+                  </w:txbxContent>
+                </v:textbox>
+              </v:shape>
+            </w:pict>
+          </mc:Fallback>
+        </mc:AlternateContent>
+      </w:r>
+      <w:r>
+        <w:rPr>
+          <w:noProof/>
+        </w:rPr>
+        <mc:AlternateContent>
+          <mc:Choice Requires="wpg">
+            <w:drawing>
+              <wp:anchor distT="0" distB="0" distL="114300" distR="114300" simplePos="0" relativeHeight="251693056" behindDoc="0" locked="0" layoutInCell="1" allowOverlap="1" wp14:anchorId="3387D9E9" wp14:editId="7DBF9343">
+                <wp:simplePos x="0" y="0"/>
+                <wp:positionH relativeFrom="column">
+                  <wp:posOffset>5670747</wp:posOffset>
+                </wp:positionH>
+                <wp:positionV relativeFrom="paragraph">
+                  <wp:posOffset>393644</wp:posOffset>
+                </wp:positionV>
+                <wp:extent cx="713740" cy="530818"/>
+                <wp:effectExtent l="0" t="57150" r="0" b="136525"/>
+                <wp:wrapNone/>
+                <wp:docPr id="46" name="Group 46"/>
+                <wp:cNvGraphicFramePr/>
+                <a:graphic xmlns:a="http://schemas.openxmlformats.org/drawingml/2006/main">
+                  <a:graphicData uri="http://schemas.microsoft.com/office/word/2010/wordprocessingGroup">
+                    <wpg:wgp>
+                      <wpg:cNvGrpSpPr/>
+                      <wpg:grpSpPr>
+                        <a:xfrm rot="20334829" flipH="1">
+                          <a:off x="0" y="0"/>
+                          <a:ext cx="713740" cy="530818"/>
+                          <a:chOff x="-15131" y="23812"/>
+                          <a:chExt cx="802138" cy="515368"/>
+                        </a:xfrm>
+                      </wpg:grpSpPr>
+                      <wps:wsp>
+                        <wps:cNvPr id="47" name="Straight Arrow Connector 47"/>
+                        <wps:cNvCnPr/>
+                        <wps:spPr>
+                          <a:xfrm rot="20334829" flipH="1" flipV="1">
+                            <a:off x="-15131" y="29694"/>
+                            <a:ext cx="693031" cy="80676"/>
+                          </a:xfrm>
+                          <a:prstGeom prst="straightConnector1">
+                            <a:avLst/>
+                          </a:prstGeom>
+                          <a:ln>
+                            <a:tailEnd type="triangle"/>
+                          </a:ln>
+                        </wps:spPr>
+                        <wps:style>
+                          <a:lnRef idx="1">
+                            <a:schemeClr val="accent1"/>
+                          </a:lnRef>
+                          <a:fillRef idx="0">
+                            <a:schemeClr val="accent1"/>
+                          </a:fillRef>
+                          <a:effectRef idx="0">
+                            <a:schemeClr val="accent1"/>
+                          </a:effectRef>
+                          <a:fontRef idx="minor">
+                            <a:schemeClr val="tx1"/>
+                          </a:fontRef>
+                        </wps:style>
+                        <wps:bodyPr/>
+                      </wps:wsp>
+                      <wps:wsp>
+                        <wps:cNvPr id="48" name="Straight Arrow Connector 48"/>
+                        <wps:cNvCnPr/>
+                        <wps:spPr>
+                          <a:xfrm rot="20334829" flipH="1">
+                            <a:off x="504624" y="23812"/>
+                            <a:ext cx="282383" cy="515368"/>
+                          </a:xfrm>
+                          <a:prstGeom prst="straightConnector1">
+                            <a:avLst/>
+                          </a:prstGeom>
+                          <a:ln>
+                            <a:tailEnd type="triangle"/>
+                          </a:ln>
+                        </wps:spPr>
+                        <wps:style>
+                          <a:lnRef idx="1">
+                            <a:schemeClr val="accent1"/>
+                          </a:lnRef>
+                          <a:fillRef idx="0">
+                            <a:schemeClr val="accent1"/>
+                          </a:fillRef>
+                          <a:effectRef idx="0">
+                            <a:schemeClr val="accent1"/>
+                          </a:effectRef>
+                          <a:fontRef idx="minor">
+                            <a:schemeClr val="tx1"/>
+                          </a:fontRef>
+                        </wps:style>
+                        <wps:bodyPr/>
+                      </wps:wsp>
+                    </wpg:wgp>
+                  </a:graphicData>
+                </a:graphic>
+              </wp:anchor>
+            </w:drawing>
+          </mc:Choice>
+          <mc:Fallback>
+            <w:pict>
+              <v:group w14:anchorId="4D16FA83" id="Group 46" o:spid="_x0000_s1026" style="position:absolute;margin-left:446.5pt;margin-top:31pt;width:56.2pt;height:41.8pt;rotation:1381904fd;flip:x;z-index:251693056" coordorigin="-151,238" coordsize="8021,5153" o:gfxdata="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">
+                <v:shape id="Straight Arrow Connector 47" o:spid="_x0000_s1027" type="#_x0000_t32" style="position:absolute;left:-151;top:296;width:6930;height:807;rotation:-1381904fd;flip:x y;visibility:visible;mso-wrap-style:square" o:connectortype="straight" o:gfxdata="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" strokecolor="#4472c4 [3204]" strokeweight=".5pt">
+                  <v:stroke endarrow="block" joinstyle="miter"/>
+                </v:shape>
+                <v:shape id="Straight Arrow Connector 48" o:spid="_x0000_s1028" type="#_x0000_t32" style="position:absolute;left:5046;top:238;width:2824;height:5153;rotation:1381904fd;flip:x;visibility:visible;mso-wrap-style:square" o:connectortype="straight" o:gfxdata="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" strokecolor="#4472c4 [3204]" strokeweight=".5pt">
+                  <v:stroke endarrow="block" joinstyle="miter"/>
+                </v:shape>
+              </v:group>
+            </w:pict>
+          </mc:Fallback>
+        </mc:AlternateContent>
+      </w:r>
+      <w:r>
+        <w:rPr>
+          <w:noProof/>
+        </w:rPr>
+        <mc:AlternateContent>
+          <mc:Choice Requires="wps">
+            <w:drawing>
+              <wp:anchor distT="0" distB="0" distL="114300" distR="114300" simplePos="0" relativeHeight="251691008" behindDoc="0" locked="0" layoutInCell="1" allowOverlap="1" wp14:anchorId="39816674" wp14:editId="34444662">
+                <wp:simplePos x="0" y="0"/>
+                <wp:positionH relativeFrom="column">
+                  <wp:posOffset>5884228</wp:posOffset>
+                </wp:positionH>
+                <wp:positionV relativeFrom="paragraph">
+                  <wp:posOffset>779463</wp:posOffset>
+                </wp:positionV>
+                <wp:extent cx="167709" cy="255225"/>
+                <wp:effectExtent l="0" t="0" r="22860" b="12065"/>
+                <wp:wrapNone/>
+                <wp:docPr id="49" name="Text Box 49"/>
+                <wp:cNvGraphicFramePr/>
+                <a:graphic xmlns:a="http://schemas.openxmlformats.org/drawingml/2006/main">
+                  <a:graphicData uri="http://schemas.microsoft.com/office/word/2010/wordprocessingShape">
+                    <wps:wsp>
+                      <wps:cNvSpPr txBox="1"/>
+                      <wps:spPr>
+                        <a:xfrm flipH="1">
+                          <a:off x="0" y="0"/>
+                          <a:ext cx="167709" cy="255225"/>
+                        </a:xfrm>
+                        <a:prstGeom prst="rect">
+                          <a:avLst/>
+                        </a:prstGeom>
+                        <a:solidFill>
+                          <a:schemeClr val="lt1"/>
+                        </a:solidFill>
+                        <a:ln w="6350">
+                          <a:solidFill>
+                            <a:schemeClr val="bg1"/>
+                          </a:solidFill>
+                        </a:ln>
+                      </wps:spPr>
+                      <wps:txbx>
+                        <w:txbxContent>
+                          <w:p>
+                            <w:pPr>
+                              <w:rPr>
+                                <w:color w:val="000000" w:themeColor="text1"/>
+                                <w14:shadow w14:blurRad="38100" w14:dist="19050" w14:dir="2700000" w14:sx="100000" w14:sy="100000" w14:kx="0" w14:ky="0" w14:algn="tl">
+                                  <w14:schemeClr w14:val="dk1">
+                                    <w14:alpha w14:val="60000"/>
+                                  </w14:schemeClr>
+                                </w14:shadow>
+                                <w14:textOutline w14:w="0" w14:cap="flat" w14:cmpd="sng" w14:algn="ctr">
+                                  <w14:noFill/>
+                                  <w14:prstDash w14:val="solid"/>
+                                  <w14:round/>
+                                </w14:textOutline>
+                              </w:rPr>
+                            </w:pPr>
+                            <w:r>
+                              <w:rPr>
+                                <w:color w:val="000000" w:themeColor="text1"/>
+                                <w14:shadow w14:blurRad="38100" w14:dist="19050" w14:dir="2700000" w14:sx="100000" w14:sy="100000" w14:kx="0" w14:ky="0" w14:algn="tl">
+                                  <w14:schemeClr w14:val="dk1">
+                                    <w14:alpha w14:val="60000"/>
+                                  </w14:schemeClr>
+                                </w14:shadow>
+                                <w14:textOutline w14:w="0" w14:cap="flat" w14:cmpd="sng" w14:algn="ctr">
+                                  <w14:noFill/>
+                                  <w14:prstDash w14:val="solid"/>
+                                  <w14:round/>
+                                </w14:textOutline>
+                              </w:rPr>
+                              <w:t>x</w:t>
+                            </w:r>
+                          </w:p>
+                        </w:txbxContent>
+                      </wps:txbx>
+                      <wps:bodyPr rot="0" spcFirstLastPara="0" vertOverflow="overflow" horzOverflow="overflow" vert="horz" wrap="square" lIns="91440" tIns="45720" rIns="91440" bIns="45720" numCol="1" spcCol="0" rtlCol="0" fromWordArt="0" anchor="t" anchorCtr="0" forceAA="0" compatLnSpc="1">
+                        <a:prstTxWarp prst="textNoShape">
+                          <a:avLst/>
+                        </a:prstTxWarp>
+                        <a:noAutofit/>
+                      </wps:bodyPr>
+                    </wps:wsp>
+                  </a:graphicData>
+                </a:graphic>
+              </wp:anchor>
+            </w:drawing>
+          </mc:Choice>
+          <mc:Fallback>
+            <w:pict>
+              <v:shape w14:anchorId="39816674" id="Text Box 49" o:spid="_x0000_s1047" type="#_x0000_t202" style="position:absolute;margin-left:463.35pt;margin-top:61.4pt;width:13.2pt;height:20.1pt;flip:x;z-index:251691008;visibility:visible;mso-wrap-style:square;mso-wrap-distance-left:9pt;mso-wrap-distance-top:0;mso-wrap-distance-right:9pt;mso-wrap-distance-bottom:0;mso-position-horizontal:absolute;mso-position-horizontal-relative:text;mso-position-vertical:absolute;mso-position-vertical-relative:text;v-text-anchor:top" o:gfxdata="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" fillcolor="white [3201]" strokecolor="white [3212]" strokeweight=".5pt">
+                <v:textbox>
+                  <w:txbxContent>
+                    <w:p>
+                      <w:pPr>
+                        <w:rPr>
+                          <w:color w:val="000000" w:themeColor="text1"/>
+                          <w14:shadow w14:blurRad="38100" w14:dist="19050" w14:dir="2700000" w14:sx="100000" w14:sy="100000" w14:kx="0" w14:ky="0" w14:algn="tl">
+                            <w14:schemeClr w14:val="dk1">
+                              <w14:alpha w14:val="60000"/>
+                            </w14:schemeClr>
+                          </w14:shadow>
+                          <w14:textOutline w14:w="0" w14:cap="flat" w14:cmpd="sng" w14:algn="ctr">
+                            <w14:noFill/>
+                            <w14:prstDash w14:val="solid"/>
+                            <w14:round/>
+                          </w14:textOutline>
+                        </w:rPr>
+                      </w:pPr>
+                      <w:r>
+                        <w:rPr>
+                          <w:color w:val="000000" w:themeColor="text1"/>
+                          <w14:shadow w14:blurRad="38100" w14:dist="19050" w14:dir="2700000" w14:sx="100000" w14:sy="100000" w14:kx="0" w14:ky="0" w14:algn="tl">
+                            <w14:schemeClr w14:val="dk1">
+                              <w14:alpha w14:val="60000"/>
+                            </w14:schemeClr>
+                          </w14:shadow>
+                          <w14:textOutline w14:w="0" w14:cap="flat" w14:cmpd="sng" w14:algn="ctr">
+                            <w14:noFill/>
+                            <w14:prstDash w14:val="solid"/>
+                            <w14:round/>
+                          </w14:textOutline>
+                        </w:rPr>
+                        <w:t>x</w:t>
+                      </w:r>
+                    </w:p>
+                  </w:txbxContent>
+                </v:textbox>
+              </v:shape>
+            </w:pict>
+          </mc:Fallback>
+        </mc:AlternateContent>
+      </w:r>
+      <w:r>
+        <w:t xml:space="preserve">Condition: </w:t>
+      </w:r>
+      <m:oMath>
+        <m:sSub>
+          <m:sSubPr>
+            <m:ctrlPr>
+              <w:rPr>
+                <w:rFonts w:ascii="Cambria Math" w:hAnsi="Cambria Math"/>
+              </w:rPr>
+            </m:ctrlPr>
+          </m:sSubPr>
+          <m:e>
+            <m:r>
+              <m:rPr>
+                <m:sty m:val="p"/>
+              </m:rPr>
+              <w:rPr>
+                <w:rFonts w:ascii="Cambria Math" w:hAnsi="Cambria Math"/>
+              </w:rPr>
+              <m:t>g</m:t>
+            </m:r>
+          </m:e>
+          <m:sub>
+            <m:r>
+              <w:rPr>
+                <w:rFonts w:ascii="Cambria Math" w:hAnsi="Cambria Math"/>
+              </w:rPr>
+              <m:t>z</m:t>
+            </m:r>
+          </m:sub>
+        </m:sSub>
+        <m:r>
+          <m:rPr>
+            <m:sty m:val="p"/>
+          </m:rPr>
+          <w:rPr>
+            <w:rFonts w:ascii="Cambria Math" w:hAnsi="Cambria Math"/>
+          </w:rPr>
+          <m:t>&lt;-THRESHOLD</m:t>
+        </m:r>
+      </m:oMath>
+      <w:r>
+        <w:t xml:space="preserve"> </w:t>
+      </w:r>
+      <w:r>
+        <w:t>and ORTHOGONAL</w:t>
+      </w:r>
+    </w:p>
+    <w:p>
+      <w:pPr>
+        <w:rPr>
+          <w:rFonts w:cstheme="minorHAnsi"/>
+        </w:rPr>
+      </w:pPr>
+      <m:oMath>
+        <m:r>
+          <w:rPr>
+            <w:rFonts w:ascii="Cambria Math" w:hAnsi="Cambria Math" w:cstheme="minorHAnsi"/>
+          </w:rPr>
+          <m:t>a=(</m:t>
+        </m:r>
+        <m:r>
+          <w:rPr>
+            <w:rFonts w:ascii="Cambria Math" w:hAnsi="Cambria Math" w:cstheme="minorHAnsi"/>
+          </w:rPr>
+          <m:t>cos</m:t>
+        </m:r>
+        <m:r>
+          <w:rPr>
+            <w:rFonts w:ascii="Cambria Math" w:hAnsi="Cambria Math" w:cstheme="minorHAnsi"/>
+          </w:rPr>
+          <m:t xml:space="preserve"> </m:t>
+        </m:r>
+        <m:r>
+          <m:rPr>
+            <m:sty m:val="p"/>
+          </m:rPr>
+          <w:rPr>
+            <w:rFonts w:ascii="Cambria Math" w:hAnsi="Cambria Math" w:cstheme="minorHAnsi"/>
+          </w:rPr>
+          <m:t xml:space="preserve">α, </m:t>
+        </m:r>
+        <m:r>
+          <m:rPr>
+            <m:sty m:val="p"/>
+          </m:rPr>
+          <w:rPr>
+            <w:rFonts w:ascii="Cambria Math" w:hAnsi="Cambria Math" w:cstheme="minorHAnsi"/>
+          </w:rPr>
+          <m:t>0, sin</m:t>
+        </m:r>
+        <m:r>
+          <m:rPr>
+            <m:sty m:val="p"/>
+          </m:rPr>
+          <w:rPr>
+            <w:rFonts w:ascii="Cambria Math" w:hAnsi="Cambria Math" w:cstheme="minorHAnsi"/>
+          </w:rPr>
+          <m:t xml:space="preserve"> α) </m:t>
+        </m:r>
+      </m:oMath>
+      <w:r>
+        <w:rPr>
+          <w:rFonts w:cstheme="minorHAnsi"/>
+        </w:rPr>
+        <w:t xml:space="preserve"> </w:t>
+      </w:r>
+    </w:p>
+    <w:p>
+      <m:oMath>
+        <m:r>
+          <w:rPr>
+            <w:rFonts w:ascii="Cambria Math" w:hAnsi="Cambria Math" w:cstheme="minorHAnsi"/>
+          </w:rPr>
+          <m:t>b=(</m:t>
+        </m:r>
+        <m:r>
+          <m:rPr>
+            <m:sty m:val="p"/>
+          </m:rPr>
+          <w:rPr>
+            <w:rFonts w:ascii="Cambria Math" w:hAnsi="Cambria Math" w:cstheme="minorHAnsi"/>
+          </w:rPr>
+          <m:t>sin</m:t>
+        </m:r>
+        <m:r>
+          <m:rPr>
+            <m:sty m:val="p"/>
+          </m:rPr>
+          <w:rPr>
+            <w:rFonts w:ascii="Cambria Math" w:hAnsi="Cambria Math" w:cstheme="minorHAnsi"/>
+          </w:rPr>
+          <m:t xml:space="preserve"> α, </m:t>
+        </m:r>
+        <m:r>
+          <m:rPr>
+            <m:sty m:val="p"/>
+          </m:rPr>
+          <w:rPr>
+            <w:rFonts w:ascii="Cambria Math" w:hAnsi="Cambria Math" w:cstheme="minorHAnsi"/>
+          </w:rPr>
+          <m:t xml:space="preserve">0, </m:t>
+        </m:r>
+        <m:r>
+          <m:rPr>
+            <m:sty m:val="p"/>
+          </m:rPr>
+          <w:rPr>
+            <w:rFonts w:ascii="Cambria Math" w:hAnsi="Cambria Math" w:cstheme="minorHAnsi"/>
+          </w:rPr>
+          <m:t>‒</m:t>
+        </m:r>
+        <m:r>
+          <w:rPr>
+            <w:rFonts w:ascii="Cambria Math" w:hAnsi="Cambria Math" w:cstheme="minorHAnsi"/>
+          </w:rPr>
+          <m:t>cos</m:t>
+        </m:r>
+        <m:r>
+          <w:rPr>
+            <w:rFonts w:ascii="Cambria Math" w:hAnsi="Cambria Math" w:cstheme="minorHAnsi"/>
+          </w:rPr>
+          <m:t xml:space="preserve"> </m:t>
+        </m:r>
+        <m:r>
+          <m:rPr>
+            <m:sty m:val="p"/>
+          </m:rPr>
+          <w:rPr>
+            <w:rFonts w:ascii="Cambria Math" w:hAnsi="Cambria Math" w:cstheme="minorHAnsi"/>
+          </w:rPr>
+          <m:t xml:space="preserve">α) </m:t>
+        </m:r>
+      </m:oMath>
+      <w:r>
+        <w:rPr>
+          <w:rFonts w:cstheme="minorHAnsi"/>
+        </w:rPr>
+        <w:t xml:space="preserve"> </w:t>
+      </w:r>
+    </w:p>
+    <w:p>
+      <m:oMath>
+        <m:r>
+          <w:rPr>
+            <w:rFonts w:ascii="Cambria Math" w:hAnsi="Cambria Math" w:cstheme="minorHAnsi"/>
+          </w:rPr>
+          <m:t>c=(0</m:t>
+        </m:r>
+        <m:r>
+          <m:rPr>
+            <m:sty m:val="p"/>
+          </m:rPr>
+          <w:rPr>
+            <w:rFonts w:ascii="Cambria Math" w:hAnsi="Cambria Math" w:cstheme="minorHAnsi"/>
+          </w:rPr>
+          <m:t xml:space="preserve">, </m:t>
+        </m:r>
+        <m:r>
+          <m:rPr>
+            <m:sty m:val="p"/>
+          </m:rPr>
+          <w:rPr>
+            <w:rFonts w:ascii="Cambria Math" w:hAnsi="Cambria Math" w:cstheme="minorHAnsi"/>
+          </w:rPr>
+          <m:t>1</m:t>
+        </m:r>
+        <m:r>
+          <m:rPr>
+            <m:sty m:val="p"/>
+          </m:rPr>
+          <w:rPr>
+            <w:rFonts w:ascii="Cambria Math" w:hAnsi="Cambria Math" w:cstheme="minorHAnsi"/>
+          </w:rPr>
+          <m:t xml:space="preserve">, </m:t>
+        </m:r>
+        <m:r>
+          <m:rPr>
+            <m:sty m:val="p"/>
+          </m:rPr>
+          <w:rPr>
+            <w:rFonts w:ascii="Cambria Math" w:hAnsi="Cambria Math" w:cstheme="minorHAnsi"/>
+          </w:rPr>
+          <m:t>0</m:t>
+        </m:r>
+        <m:r>
+          <m:rPr>
+            <m:sty m:val="p"/>
+          </m:rPr>
+          <w:rPr>
+            <w:rFonts w:ascii="Cambria Math" w:hAnsi="Cambria Math" w:cstheme="minorHAnsi"/>
+          </w:rPr>
+          <m:t xml:space="preserve">) </m:t>
+        </m:r>
+      </m:oMath>
+      <w:r>
+        <w:rPr>
+          <w:rFonts w:cstheme="minorHAnsi"/>
+        </w:rPr>
+        <w:t xml:space="preserve"> </w:t>
+      </w:r>
+    </w:p>
+    <w:p>
+      <w:pPr>
+        <w:rPr>
+          <w:rFonts w:eastAsiaTheme="minorEastAsia"/>
+        </w:rPr>
+      </w:pPr>
+      <m:oMathPara>
+        <m:oMathParaPr>
+          <m:jc m:val="left"/>
+        </m:oMathParaPr>
+        <m:oMath>
+          <m:r>
+            <w:rPr>
+              <w:rFonts w:ascii="Cambria Math" w:hAnsi="Cambria Math"/>
+            </w:rPr>
+            <m:t>g=s∙a+t∙b+r∙c</m:t>
+          </m:r>
+        </m:oMath>
+      </m:oMathPara>
+    </w:p>
+    <w:p>
+      <m:oMathPara>
+        <m:oMathParaPr>
+          <m:jc m:val="left"/>
+        </m:oMathParaPr>
+        <m:oMath>
+          <m:sSub>
+            <m:sSubPr>
+              <m:ctrlPr>
+                <w:rPr>
+                  <w:rFonts w:ascii="Cambria Math" w:hAnsi="Cambria Math"/>
+                  <w:i/>
+                </w:rPr>
+              </m:ctrlPr>
+            </m:sSubPr>
+            <m:e>
+              <m:r>
+                <w:rPr>
+                  <w:rFonts w:ascii="Cambria Math" w:hAnsi="Cambria Math"/>
+                </w:rPr>
+                <m:t>g</m:t>
+              </m:r>
+            </m:e>
+            <m:sub>
+              <m:r>
+                <w:rPr>
+                  <w:rFonts w:ascii="Cambria Math" w:hAnsi="Cambria Math"/>
+                </w:rPr>
+                <m:t>x</m:t>
+              </m:r>
+            </m:sub>
+          </m:sSub>
+          <m:r>
+            <w:rPr>
+              <w:rFonts w:ascii="Cambria Math" w:hAnsi="Cambria Math"/>
+            </w:rPr>
+            <m:t xml:space="preserve">=s </m:t>
+          </m:r>
+          <m:r>
+            <w:rPr>
+              <w:rFonts w:ascii="Cambria Math" w:hAnsi="Cambria Math" w:cstheme="minorHAnsi"/>
+            </w:rPr>
+            <m:t>cos</m:t>
+          </m:r>
+          <m:r>
+            <w:rPr>
+              <w:rFonts w:ascii="Cambria Math" w:hAnsi="Cambria Math" w:cstheme="minorHAnsi"/>
+            </w:rPr>
+            <m:t xml:space="preserve"> </m:t>
+          </m:r>
+          <m:r>
+            <m:rPr>
+              <m:sty m:val="p"/>
+            </m:rPr>
+            <w:rPr>
+              <w:rFonts w:ascii="Cambria Math" w:hAnsi="Cambria Math" w:cstheme="minorHAnsi"/>
+            </w:rPr>
+            <m:t>α+</m:t>
+          </m:r>
+          <m:r>
+            <w:rPr>
+              <w:rFonts w:ascii="Cambria Math" w:hAnsi="Cambria Math"/>
+            </w:rPr>
+            <m:t xml:space="preserve">t </m:t>
+          </m:r>
+          <m:r>
+            <m:rPr>
+              <m:sty m:val="p"/>
+            </m:rPr>
+            <w:rPr>
+              <w:rFonts w:ascii="Cambria Math" w:hAnsi="Cambria Math" w:cstheme="minorHAnsi"/>
+            </w:rPr>
+            <m:t>sin</m:t>
+          </m:r>
+          <m:r>
+            <m:rPr>
+              <m:sty m:val="p"/>
+            </m:rPr>
+            <w:rPr>
+              <w:rFonts w:ascii="Cambria Math" w:hAnsi="Cambria Math" w:cstheme="minorHAnsi"/>
+            </w:rPr>
+            <m:t xml:space="preserve"> α</m:t>
+          </m:r>
+        </m:oMath>
+      </m:oMathPara>
+    </w:p>
+    <w:p>
+      <m:oMathPara>
+        <m:oMathParaPr>
+          <m:jc m:val="left"/>
+        </m:oMathParaPr>
+        <m:oMath>
+          <m:sSub>
+            <m:sSubPr>
+              <m:ctrlPr>
+                <w:rPr>
+                  <w:rFonts w:ascii="Cambria Math" w:hAnsi="Cambria Math"/>
+                  <w:i/>
+                </w:rPr>
+              </m:ctrlPr>
+            </m:sSubPr>
+            <m:e>
+              <m:r>
+                <w:rPr>
+                  <w:rFonts w:ascii="Cambria Math" w:hAnsi="Cambria Math"/>
+                </w:rPr>
+                <m:t>g</m:t>
+              </m:r>
+            </m:e>
+            <m:sub>
+              <m:r>
+                <w:rPr>
+                  <w:rFonts w:ascii="Cambria Math" w:hAnsi="Cambria Math"/>
+                </w:rPr>
+                <m:t>y</m:t>
+              </m:r>
+            </m:sub>
+          </m:sSub>
+          <m:r>
+            <w:rPr>
+              <w:rFonts w:ascii="Cambria Math" w:hAnsi="Cambria Math"/>
+            </w:rPr>
+            <m:t>=</m:t>
+          </m:r>
+          <m:r>
+            <w:rPr>
+              <w:rFonts w:ascii="Cambria Math" w:hAnsi="Cambria Math"/>
+            </w:rPr>
+            <m:t>r</m:t>
+          </m:r>
+        </m:oMath>
+      </m:oMathPara>
+    </w:p>
+    <w:p>
+      <m:oMathPara>
+        <m:oMathParaPr>
+          <m:jc m:val="left"/>
+        </m:oMathParaPr>
+        <m:oMath>
+          <m:sSub>
+            <m:sSubPr>
+              <m:ctrlPr>
+                <w:rPr>
+                  <w:rFonts w:ascii="Cambria Math" w:hAnsi="Cambria Math"/>
+                  <w:i/>
+                </w:rPr>
+              </m:ctrlPr>
+            </m:sSubPr>
+            <m:e>
+              <m:r>
+                <w:rPr>
+                  <w:rFonts w:ascii="Cambria Math" w:hAnsi="Cambria Math"/>
+                </w:rPr>
+                <m:t>g</m:t>
+              </m:r>
+            </m:e>
+            <m:sub>
+              <m:r>
+                <w:rPr>
+                  <w:rFonts w:ascii="Cambria Math" w:hAnsi="Cambria Math"/>
+                </w:rPr>
+                <m:t>z</m:t>
+              </m:r>
+            </m:sub>
+          </m:sSub>
+          <m:r>
+            <w:rPr>
+              <w:rFonts w:ascii="Cambria Math" w:hAnsi="Cambria Math"/>
+            </w:rPr>
+            <m:t>=</m:t>
+          </m:r>
+          <m:r>
+            <w:rPr>
+              <w:rFonts w:ascii="Cambria Math" w:hAnsi="Cambria Math"/>
+            </w:rPr>
+            <m:t xml:space="preserve">s </m:t>
+          </m:r>
+          <m:r>
+            <m:rPr>
+              <m:sty m:val="p"/>
+            </m:rPr>
+            <w:rPr>
+              <w:rFonts w:ascii="Cambria Math" w:hAnsi="Cambria Math" w:cstheme="minorHAnsi"/>
+            </w:rPr>
+            <m:t>sin</m:t>
+          </m:r>
+          <m:r>
+            <m:rPr>
+              <m:sty m:val="p"/>
+            </m:rPr>
+            <w:rPr>
+              <w:rFonts w:ascii="Cambria Math" w:hAnsi="Cambria Math" w:cstheme="minorHAnsi"/>
+            </w:rPr>
+            <m:t xml:space="preserve"> α ‒</m:t>
+          </m:r>
+          <m:r>
+            <w:rPr>
+              <w:rFonts w:ascii="Cambria Math" w:hAnsi="Cambria Math"/>
+            </w:rPr>
+            <m:t xml:space="preserve">t </m:t>
+          </m:r>
+          <m:r>
+            <w:rPr>
+              <w:rFonts w:ascii="Cambria Math" w:hAnsi="Cambria Math" w:cstheme="minorHAnsi"/>
+            </w:rPr>
+            <m:t>cos</m:t>
+          </m:r>
+          <m:r>
+            <w:rPr>
+              <w:rFonts w:ascii="Cambria Math" w:hAnsi="Cambria Math" w:cstheme="minorHAnsi"/>
+            </w:rPr>
+            <m:t xml:space="preserve"> </m:t>
+          </m:r>
+          <m:r>
+            <m:rPr>
+              <m:sty m:val="p"/>
+            </m:rPr>
+            <w:rPr>
+              <w:rFonts w:ascii="Cambria Math" w:hAnsi="Cambria Math" w:cstheme="minorHAnsi"/>
+            </w:rPr>
+            <m:t>α</m:t>
+          </m:r>
+        </m:oMath>
+      </m:oMathPara>
+    </w:p>
+    <w:p>
+      <w:pPr>
+        <w:rPr>
+          <w:rFonts w:eastAsiaTheme="minorEastAsia"/>
+        </w:rPr>
+      </w:pPr>
+      <m:oMathPara>
+        <m:oMathParaPr>
+          <m:jc m:val="left"/>
+        </m:oMathParaPr>
+        <m:oMath>
+          <m:r>
+            <w:rPr>
+              <w:rFonts w:ascii="Cambria Math" w:hAnsi="Cambria Math"/>
+            </w:rPr>
+            <m:t>s=</m:t>
+          </m:r>
+          <m:sSub>
+            <m:sSubPr>
+              <m:ctrlPr>
+                <w:rPr>
+                  <w:rFonts w:ascii="Cambria Math" w:hAnsi="Cambria Math"/>
+                  <w:i/>
+                </w:rPr>
+              </m:ctrlPr>
+            </m:sSubPr>
+            <m:e>
+              <m:r>
+                <w:rPr>
+                  <w:rFonts w:ascii="Cambria Math" w:hAnsi="Cambria Math"/>
+                </w:rPr>
+                <m:t>g</m:t>
+              </m:r>
+            </m:e>
+            <m:sub>
+              <m:r>
+                <w:rPr>
+                  <w:rFonts w:ascii="Cambria Math" w:hAnsi="Cambria Math"/>
+                </w:rPr>
+                <m:t>x</m:t>
+              </m:r>
+            </m:sub>
+          </m:sSub>
+          <m:r>
+            <w:rPr>
+              <w:rFonts w:ascii="Cambria Math" w:hAnsi="Cambria Math" w:cstheme="minorHAnsi"/>
+            </w:rPr>
+            <m:t xml:space="preserve"> </m:t>
+          </m:r>
+          <m:r>
+            <w:rPr>
+              <w:rFonts w:ascii="Cambria Math" w:hAnsi="Cambria Math" w:cstheme="minorHAnsi"/>
+            </w:rPr>
+            <m:t>cos</m:t>
+          </m:r>
+          <m:r>
+            <w:rPr>
+              <w:rFonts w:ascii="Cambria Math" w:hAnsi="Cambria Math" w:cstheme="minorHAnsi"/>
+            </w:rPr>
+            <m:t xml:space="preserve"> </m:t>
+          </m:r>
+          <m:r>
+            <m:rPr>
+              <m:sty m:val="p"/>
+            </m:rPr>
+            <w:rPr>
+              <w:rFonts w:ascii="Cambria Math" w:hAnsi="Cambria Math" w:cstheme="minorHAnsi"/>
+            </w:rPr>
+            <m:t>α+</m:t>
+          </m:r>
+          <m:sSub>
+            <m:sSubPr>
+              <m:ctrlPr>
+                <w:rPr>
+                  <w:rFonts w:ascii="Cambria Math" w:hAnsi="Cambria Math"/>
+                  <w:i/>
+                </w:rPr>
+              </m:ctrlPr>
+            </m:sSubPr>
+            <m:e>
+              <m:r>
+                <w:rPr>
+                  <w:rFonts w:ascii="Cambria Math" w:hAnsi="Cambria Math"/>
+                </w:rPr>
+                <m:t>g</m:t>
+              </m:r>
+            </m:e>
+            <m:sub>
+              <m:r>
+                <w:rPr>
+                  <w:rFonts w:ascii="Cambria Math" w:hAnsi="Cambria Math"/>
+                </w:rPr>
+                <m:t>z</m:t>
+              </m:r>
+            </m:sub>
+          </m:sSub>
+          <m:r>
+            <w:rPr>
+              <w:rFonts w:ascii="Cambria Math" w:hAnsi="Cambria Math"/>
+            </w:rPr>
+            <m:t xml:space="preserve"> </m:t>
+          </m:r>
+          <m:r>
+            <m:rPr>
+              <m:sty m:val="p"/>
+            </m:rPr>
+            <w:rPr>
+              <w:rFonts w:ascii="Cambria Math" w:hAnsi="Cambria Math" w:cstheme="minorHAnsi"/>
+            </w:rPr>
+            <m:t>sin</m:t>
+          </m:r>
+          <m:r>
+            <m:rPr>
+              <m:sty m:val="p"/>
+            </m:rPr>
+            <w:rPr>
+              <w:rFonts w:ascii="Cambria Math" w:hAnsi="Cambria Math" w:cstheme="minorHAnsi"/>
+            </w:rPr>
+            <m:t xml:space="preserve"> α</m:t>
+          </m:r>
+        </m:oMath>
+      </m:oMathPara>
+    </w:p>
+    <w:p>
+      <m:oMathPara>
+        <m:oMathParaPr>
+          <m:jc m:val="left"/>
+        </m:oMathParaPr>
+        <m:oMath>
+          <m:r>
+            <w:rPr>
+              <w:rFonts w:ascii="Cambria Math" w:hAnsi="Cambria Math"/>
+            </w:rPr>
+            <m:t>t=</m:t>
+          </m:r>
+          <m:sSub>
+            <m:sSubPr>
+              <m:ctrlPr>
+                <w:rPr>
+                  <w:rFonts w:ascii="Cambria Math" w:hAnsi="Cambria Math"/>
+                  <w:i/>
+                </w:rPr>
+              </m:ctrlPr>
+            </m:sSubPr>
+            <m:e>
+              <m:r>
+                <w:rPr>
+                  <w:rFonts w:ascii="Cambria Math" w:hAnsi="Cambria Math"/>
+                </w:rPr>
+                <m:t>g</m:t>
+              </m:r>
+            </m:e>
+            <m:sub>
+              <m:r>
+                <w:rPr>
+                  <w:rFonts w:ascii="Cambria Math" w:hAnsi="Cambria Math"/>
+                </w:rPr>
+                <m:t>x</m:t>
+              </m:r>
+            </m:sub>
+          </m:sSub>
+          <m:r>
+            <w:rPr>
+              <w:rFonts w:ascii="Cambria Math" w:hAnsi="Cambria Math" w:cstheme="minorHAnsi"/>
+            </w:rPr>
+            <m:t xml:space="preserve"> sin </m:t>
+          </m:r>
+          <m:r>
+            <m:rPr>
+              <m:sty m:val="p"/>
+            </m:rPr>
+            <w:rPr>
+              <w:rFonts w:ascii="Cambria Math" w:hAnsi="Cambria Math" w:cstheme="minorHAnsi"/>
+            </w:rPr>
+            <m:t xml:space="preserve">α ‒ </m:t>
+          </m:r>
+          <m:sSub>
+            <m:sSubPr>
+              <m:ctrlPr>
+                <w:rPr>
+                  <w:rFonts w:ascii="Cambria Math" w:hAnsi="Cambria Math"/>
+                  <w:i/>
+                </w:rPr>
+              </m:ctrlPr>
+            </m:sSubPr>
+            <m:e>
+              <m:r>
+                <w:rPr>
+                  <w:rFonts w:ascii="Cambria Math" w:hAnsi="Cambria Math"/>
+                </w:rPr>
+                <m:t>g</m:t>
+              </m:r>
+            </m:e>
+            <m:sub>
+              <m:r>
+                <w:rPr>
+                  <w:rFonts w:ascii="Cambria Math" w:hAnsi="Cambria Math"/>
+                </w:rPr>
+                <m:t>z</m:t>
+              </m:r>
+            </m:sub>
+          </m:sSub>
+          <m:r>
+            <w:rPr>
+              <w:rFonts w:ascii="Cambria Math" w:hAnsi="Cambria Math"/>
+            </w:rPr>
+            <m:t xml:space="preserve"> </m:t>
+          </m:r>
+          <m:r>
+            <m:rPr>
+              <m:sty m:val="p"/>
+            </m:rPr>
+            <w:rPr>
+              <w:rFonts w:ascii="Cambria Math" w:hAnsi="Cambria Math" w:cstheme="minorHAnsi"/>
+            </w:rPr>
+            <m:t>cos</m:t>
+          </m:r>
+          <m:r>
+            <m:rPr>
+              <m:sty m:val="p"/>
+            </m:rPr>
+            <w:rPr>
+              <w:rFonts w:ascii="Cambria Math" w:hAnsi="Cambria Math" w:cstheme="minorHAnsi"/>
+            </w:rPr>
+            <m:t xml:space="preserve"> α</m:t>
+          </m:r>
+        </m:oMath>
+      </m:oMathPara>
+    </w:p>
+    <w:p>
+      <m:oMathPara>
+        <m:oMathParaPr>
+          <m:jc m:val="left"/>
+        </m:oMathParaPr>
+        <m:oMath>
+          <m:r>
+            <w:rPr>
+              <w:rFonts w:ascii="Cambria Math" w:hAnsi="Cambria Math"/>
+            </w:rPr>
+            <m:t>tan (‒γ)=s / r</m:t>
+          </m:r>
+        </m:oMath>
+      </m:oMathPara>
+    </w:p>
+    <w:p>
+      <w:r>
+        <w:br w:type="page"/>
+      </w:r>
+    </w:p>
+    <w:p>
+      <w:pPr>
+        <w:pStyle w:val="Heading1"/>
+      </w:pPr>
+      <w:r>
+        <w:lastRenderedPageBreak/>
+        <w:t>6</w:t>
+      </w:r>
+      <w:r>
+        <w:t>) Abov</w:t>
       </w:r>
       <w:r>
         <w:t>e</w:t>
+      </w:r>
+      <w:r>
+        <w:t xml:space="preserve"> Parallel Only</w:t>
       </w:r>
       <w:r>
         <w:t xml:space="preserve"> (look at phone from below)</w:t>
@@ -4015,7 +5588,7 @@
           </mc:Choice>
           <mc:Fallback>
             <w:pict>
-              <v:shape w14:anchorId="335961D4" id="Text Box 45" o:spid="_x0000_s1045" type="#_x0000_t202" style="position:absolute;margin-left:419.65pt;margin-top:70.45pt;width:1in;height:20.6pt;z-index:251687936;visibility:visible;mso-wrap-style:none;mso-height-percent:0;mso-wrap-distance-left:9pt;mso-wrap-distance-top:0;mso-wrap-distance-right:9pt;mso-wrap-distance-bottom:0;mso-position-horizontal:absolute;mso-position-horizontal-relative:text;mso-position-vertical:absolute;mso-position-vertical-relative:text;mso-height-percent:0;mso-height-relative:margin;v-text-anchor:top" o:gfxdata="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" filled="f" stroked="f" strokeweight=".5pt">
+              <v:shape w14:anchorId="335961D4" id="Text Box 45" o:spid="_x0000_s1048" type="#_x0000_t202" style="position:absolute;margin-left:419.65pt;margin-top:70.45pt;width:1in;height:20.6pt;z-index:251687936;visibility:visible;mso-wrap-style:none;mso-height-percent:0;mso-wrap-distance-left:9pt;mso-wrap-distance-top:0;mso-wrap-distance-right:9pt;mso-wrap-distance-bottom:0;mso-position-horizontal:absolute;mso-position-horizontal-relative:text;mso-position-vertical:absolute;mso-position-vertical-relative:text;mso-height-percent:0;mso-height-relative:margin;v-text-anchor:top" o:gfxdata="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" filled="f" stroked="f" strokeweight=".5pt">
                 <v:textbox>
                   <w:txbxContent>
                     <w:p>
@@ -4380,8 +5953,8 @@
           </mc:Choice>
           <mc:Fallback>
             <w:pict>
-              <v:group w14:anchorId="1F0C4FCF" id="Group 29" o:spid="_x0000_s1046" style="position:absolute;margin-left:405pt;margin-top:6.7pt;width:58.6pt;height:50.05pt;rotation:-683225fd;flip:x y;z-index:251681792;mso-width-relative:margin;mso-height-relative:margin" coordorigin="188,12" coordsize="8291,6781" o:gfxdata="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">
-                <v:shape id="Text Box 30" o:spid="_x0000_s1047" type="#_x0000_t202" style="position:absolute;left:5347;top:4317;width:2286;height:2476;rotation:683225fd;visibility:visible;mso-wrap-style:square;v-text-anchor:top" o:gfxdata="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" fillcolor="white [3201]" strokecolor="white [3212]" strokeweight=".5pt">
+              <v:group w14:anchorId="1F0C4FCF" id="Group 29" o:spid="_x0000_s1049" style="position:absolute;margin-left:405pt;margin-top:6.7pt;width:58.6pt;height:50.05pt;rotation:-683225fd;flip:x y;z-index:251681792;mso-width-relative:margin;mso-height-relative:margin" coordorigin="188,12" coordsize="8291,6781" o:gfxdata="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">
+                <v:shape id="Text Box 30" o:spid="_x0000_s1050" type="#_x0000_t202" style="position:absolute;left:5347;top:4317;width:2286;height:2476;rotation:683225fd;visibility:visible;mso-wrap-style:square;v-text-anchor:top" o:gfxdata="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" fillcolor="white [3201]" strokecolor="white [3212]" strokeweight=".5pt">
                   <v:textbox>
                     <w:txbxContent>
                       <w:p>
@@ -4420,8 +5993,8 @@
                     </w:txbxContent>
                   </v:textbox>
                 </v:shape>
-                <v:group id="Group 31" o:spid="_x0000_s1048" style="position:absolute;left:188;top:12;width:8291;height:5661" coordorigin="188,12" coordsize="8291,5661" o:gfxdata="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">
-                  <v:shape id="Text Box 32" o:spid="_x0000_s1049" type="#_x0000_t202" style="position:absolute;left:188;top:12;width:2521;height:3368;rotation:-11113255fd;visibility:visible;mso-wrap-style:square;v-text-anchor:top" o:gfxdata="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" fillcolor="white [3201]" strokecolor="white [3212]" strokeweight=".5pt">
+                <v:group id="Group 31" o:spid="_x0000_s1051" style="position:absolute;left:188;top:12;width:8291;height:5661" coordorigin="188,12" coordsize="8291,5661" o:gfxdata="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">
+                  <v:shape id="Text Box 32" o:spid="_x0000_s1052" type="#_x0000_t202" style="position:absolute;left:188;top:12;width:2521;height:3368;rotation:-11113255fd;visibility:visible;mso-wrap-style:square;v-text-anchor:top" o:gfxdata="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" fillcolor="white [3201]" strokecolor="white [3212]" strokeweight=".5pt">
                     <v:textbox>
                       <w:txbxContent>
                         <w:p>
@@ -4460,11 +6033,11 @@
                       </w:txbxContent>
                     </v:textbox>
                   </v:shape>
-                  <v:group id="Group 33" o:spid="_x0000_s1050" style="position:absolute;left:2712;top:1667;width:5767;height:4006" coordorigin="2712,-332" coordsize="5767,4005" o:gfxdata="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">
-                    <v:shape id="Straight Arrow Connector 34" o:spid="_x0000_s1051" type="#_x0000_t32" style="position:absolute;left:2712;top:-332;width:3978;height:595;rotation:-683225fd;flip:x;visibility:visible;mso-wrap-style:square" o:connectortype="straight" o:gfxdata="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" strokecolor="#4472c4 [3204]" strokeweight=".5pt">
+                  <v:group id="Group 33" o:spid="_x0000_s1053" style="position:absolute;left:2712;top:1667;width:5767;height:4006" coordorigin="2712,-332" coordsize="5767,4005" o:gfxdata="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">
+                    <v:shape id="Straight Arrow Connector 34" o:spid="_x0000_s1054" type="#_x0000_t32" style="position:absolute;left:2712;top:-332;width:3978;height:595;rotation:-683225fd;flip:x;visibility:visible;mso-wrap-style:square" o:connectortype="straight" o:gfxdata="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" strokecolor="#4472c4 [3204]" strokeweight=".5pt">
                       <v:stroke endarrow="block" joinstyle="miter"/>
                     </v:shape>
-                    <v:shape id="Straight Arrow Connector 35" o:spid="_x0000_s1052" type="#_x0000_t32" style="position:absolute;left:6366;top:157;width:2113;height:3516;rotation:683225fd;visibility:visible;mso-wrap-style:square" o:connectortype="straight" o:gfxdata="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" strokecolor="#4472c4 [3204]" strokeweight=".5pt">
+                    <v:shape id="Straight Arrow Connector 35" o:spid="_x0000_s1055" type="#_x0000_t32" style="position:absolute;left:6366;top:157;width:2113;height:3516;rotation:683225fd;visibility:visible;mso-wrap-style:square" o:connectortype="straight" o:gfxdata="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" strokecolor="#4472c4 [3204]" strokeweight=".5pt">
                       <v:stroke endarrow="block" joinstyle="miter"/>
                     </v:shape>
                   </v:group>
@@ -4480,9 +6053,9 @@
         </w:rPr>
         <w:object w:dxaOrig="1440" w:dyaOrig="1440" w14:anchorId="234546CE">
           <v:shape id="_x0000_s1032" type="#_x0000_t75" style="position:absolute;margin-left:174.05pt;margin-top:9.5pt;width:233.25pt;height:175.45pt;z-index:-251658240;mso-position-horizontal-relative:text;mso-position-vertical-relative:text">
-            <v:imagedata r:id="rId10" o:title=""/>
+            <v:imagedata r:id="rId16" o:title=""/>
           </v:shape>
-          <o:OLEObject Type="Embed" ProgID="Unknown" ShapeID="_x0000_s1032" DrawAspect="Content" ObjectID="_1698487140" r:id="rId12"/>
+          <o:OLEObject Type="Embed" ProgID="Unknown" ShapeID="_x0000_s1032" DrawAspect="Content" ObjectID="_1698749606" r:id="rId17"/>
         </w:object>
       </w:r>
       <w:r>
@@ -4545,19 +6118,25 @@
           <m:t>a=(</m:t>
         </m:r>
         <m:r>
+          <w:rPr>
+            <w:rFonts w:ascii="Cambria Math" w:hAnsi="Cambria Math" w:cstheme="minorHAnsi"/>
+          </w:rPr>
+          <m:t xml:space="preserve">0, </m:t>
+        </m:r>
+        <m:r>
           <m:rPr>
             <m:sty m:val="p"/>
           </m:rPr>
           <w:rPr>
             <w:rFonts w:ascii="Cambria Math" w:hAnsi="Cambria Math" w:cstheme="minorHAnsi"/>
           </w:rPr>
-          <m:t>‒</m:t>
-        </m:r>
-        <m:r>
-          <w:rPr>
-            <w:rFonts w:ascii="Cambria Math" w:hAnsi="Cambria Math" w:cstheme="minorHAnsi"/>
-          </w:rPr>
-          <m:t xml:space="preserve">sin </m:t>
+          <m:t>cos</m:t>
+        </m:r>
+        <m:r>
+          <w:rPr>
+            <w:rFonts w:ascii="Cambria Math" w:hAnsi="Cambria Math" w:cstheme="minorHAnsi"/>
+          </w:rPr>
+          <m:t xml:space="preserve"> </m:t>
         </m:r>
         <m:r>
           <m:rPr>
@@ -4566,7 +6145,25 @@
           <w:rPr>
             <w:rFonts w:ascii="Cambria Math" w:hAnsi="Cambria Math" w:cstheme="minorHAnsi"/>
           </w:rPr>
-          <m:t xml:space="preserve">α, cos α, 0) </m:t>
+          <m:t xml:space="preserve">α, </m:t>
+        </m:r>
+        <m:r>
+          <m:rPr>
+            <m:sty m:val="p"/>
+          </m:rPr>
+          <w:rPr>
+            <w:rFonts w:ascii="Cambria Math" w:hAnsi="Cambria Math" w:cstheme="minorHAnsi"/>
+          </w:rPr>
+          <m:t>sin</m:t>
+        </m:r>
+        <m:r>
+          <m:rPr>
+            <m:sty m:val="p"/>
+          </m:rPr>
+          <w:rPr>
+            <w:rFonts w:ascii="Cambria Math" w:hAnsi="Cambria Math" w:cstheme="minorHAnsi"/>
+          </w:rPr>
+          <m:t xml:space="preserve"> α) </m:t>
         </m:r>
       </m:oMath>
       <w:r>
@@ -4585,19 +6182,52 @@
           <m:t>b=(</m:t>
         </m:r>
         <m:r>
+          <w:rPr>
+            <w:rFonts w:ascii="Cambria Math" w:hAnsi="Cambria Math" w:cstheme="minorHAnsi"/>
+          </w:rPr>
+          <m:t xml:space="preserve">0, </m:t>
+        </m:r>
+        <m:r>
           <m:rPr>
             <m:sty m:val="p"/>
           </m:rPr>
           <w:rPr>
             <w:rFonts w:ascii="Cambria Math" w:hAnsi="Cambria Math" w:cstheme="minorHAnsi"/>
           </w:rPr>
-          <m:t>‒cos α, ‒</m:t>
-        </m:r>
-        <m:r>
-          <w:rPr>
-            <w:rFonts w:ascii="Cambria Math" w:hAnsi="Cambria Math" w:cstheme="minorHAnsi"/>
-          </w:rPr>
-          <m:t xml:space="preserve">sin </m:t>
+          <m:t>‒</m:t>
+        </m:r>
+        <m:r>
+          <m:rPr>
+            <m:sty m:val="p"/>
+          </m:rPr>
+          <w:rPr>
+            <w:rFonts w:ascii="Cambria Math" w:hAnsi="Cambria Math" w:cstheme="minorHAnsi"/>
+          </w:rPr>
+          <m:t>sin</m:t>
+        </m:r>
+        <m:r>
+          <m:rPr>
+            <m:sty m:val="p"/>
+          </m:rPr>
+          <w:rPr>
+            <w:rFonts w:ascii="Cambria Math" w:hAnsi="Cambria Math" w:cstheme="minorHAnsi"/>
+          </w:rPr>
+          <m:t xml:space="preserve"> α, </m:t>
+        </m:r>
+        <m:r>
+          <m:rPr>
+            <m:sty m:val="p"/>
+          </m:rPr>
+          <w:rPr>
+            <w:rFonts w:ascii="Cambria Math" w:hAnsi="Cambria Math" w:cstheme="minorHAnsi"/>
+          </w:rPr>
+          <m:t>cos</m:t>
+        </m:r>
+        <m:r>
+          <w:rPr>
+            <w:rFonts w:ascii="Cambria Math" w:hAnsi="Cambria Math" w:cstheme="minorHAnsi"/>
+          </w:rPr>
+          <m:t xml:space="preserve"> </m:t>
         </m:r>
         <m:r>
           <m:rPr>
@@ -4622,7 +6252,13 @@
           <w:rPr>
             <w:rFonts w:ascii="Cambria Math" w:hAnsi="Cambria Math" w:cstheme="minorHAnsi"/>
           </w:rPr>
-          <m:t>c=(0</m:t>
+          <m:t>c=(</m:t>
+        </m:r>
+        <m:r>
+          <w:rPr>
+            <w:rFonts w:ascii="Cambria Math" w:hAnsi="Cambria Math" w:cstheme="minorHAnsi"/>
+          </w:rPr>
+          <m:t>1</m:t>
         </m:r>
         <m:r>
           <m:rPr>
@@ -4631,7 +6267,25 @@
           <w:rPr>
             <w:rFonts w:ascii="Cambria Math" w:hAnsi="Cambria Math" w:cstheme="minorHAnsi"/>
           </w:rPr>
-          <m:t xml:space="preserve">, 0, 1) </m:t>
+          <m:t xml:space="preserve">, 0, </m:t>
+        </m:r>
+        <m:r>
+          <m:rPr>
+            <m:sty m:val="p"/>
+          </m:rPr>
+          <w:rPr>
+            <w:rFonts w:ascii="Cambria Math" w:hAnsi="Cambria Math" w:cstheme="minorHAnsi"/>
+          </w:rPr>
+          <m:t>0</m:t>
+        </m:r>
+        <m:r>
+          <m:rPr>
+            <m:sty m:val="p"/>
+          </m:rPr>
+          <w:rPr>
+            <w:rFonts w:ascii="Cambria Math" w:hAnsi="Cambria Math" w:cstheme="minorHAnsi"/>
+          </w:rPr>
+          <m:t xml:space="preserve">) </m:t>
         </m:r>
       </m:oMath>
       <w:r>
@@ -4700,49 +6354,10 @@
             <m:t xml:space="preserve">= </m:t>
           </m:r>
           <m:r>
-            <m:rPr>
-              <m:sty m:val="p"/>
-            </m:rPr>
-            <w:rPr>
-              <w:rFonts w:ascii="Cambria Math" w:hAnsi="Cambria Math" w:cstheme="minorHAnsi"/>
-            </w:rPr>
-            <m:t>‒</m:t>
-          </m:r>
-          <m:r>
-            <w:rPr>
-              <w:rFonts w:ascii="Cambria Math" w:hAnsi="Cambria Math"/>
-            </w:rPr>
-            <m:t xml:space="preserve">s </m:t>
-          </m:r>
-          <m:r>
-            <w:rPr>
-              <w:rFonts w:ascii="Cambria Math" w:hAnsi="Cambria Math" w:cstheme="minorHAnsi"/>
-            </w:rPr>
-            <m:t xml:space="preserve">sin </m:t>
-          </m:r>
-          <m:r>
-            <m:rPr>
-              <m:sty m:val="p"/>
-            </m:rPr>
-            <w:rPr>
-              <w:rFonts w:ascii="Cambria Math" w:hAnsi="Cambria Math" w:cstheme="minorHAnsi"/>
-            </w:rPr>
-            <m:t>α+</m:t>
-          </m:r>
-          <m:r>
-            <w:rPr>
-              <w:rFonts w:ascii="Cambria Math" w:hAnsi="Cambria Math"/>
-            </w:rPr>
-            <m:t xml:space="preserve">t </m:t>
-          </m:r>
-          <m:r>
-            <m:rPr>
-              <m:sty m:val="p"/>
-            </m:rPr>
-            <w:rPr>
-              <w:rFonts w:ascii="Cambria Math" w:hAnsi="Cambria Math" w:cstheme="minorHAnsi"/>
-            </w:rPr>
-            <m:t>cos α</m:t>
+            <w:rPr>
+              <w:rFonts w:ascii="Cambria Math" w:hAnsi="Cambria Math"/>
+            </w:rPr>
+            <m:t xml:space="preserve"> r</m:t>
           </m:r>
         </m:oMath>
       </m:oMathPara>
@@ -4783,22 +6398,7 @@
             <w:rPr>
               <w:rFonts w:ascii="Cambria Math" w:hAnsi="Cambria Math"/>
             </w:rPr>
-            <m:t xml:space="preserve">= </m:t>
-          </m:r>
-          <m:r>
-            <m:rPr>
-              <m:sty m:val="p"/>
-            </m:rPr>
-            <w:rPr>
-              <w:rFonts w:ascii="Cambria Math" w:hAnsi="Cambria Math" w:cstheme="minorHAnsi"/>
-            </w:rPr>
-            <m:t>‒</m:t>
-          </m:r>
-          <m:r>
-            <w:rPr>
-              <w:rFonts w:ascii="Cambria Math" w:hAnsi="Cambria Math"/>
-            </w:rPr>
-            <m:t xml:space="preserve">s </m:t>
+            <m:t xml:space="preserve">= s </m:t>
           </m:r>
           <m:r>
             <m:rPr>
@@ -4869,7 +6469,43 @@
             <w:rPr>
               <w:rFonts w:ascii="Cambria Math" w:hAnsi="Cambria Math"/>
             </w:rPr>
-            <m:t>= r</m:t>
+            <m:t xml:space="preserve">= </m:t>
+          </m:r>
+          <m:r>
+            <w:rPr>
+              <w:rFonts w:ascii="Cambria Math" w:hAnsi="Cambria Math"/>
+            </w:rPr>
+            <m:t xml:space="preserve">s </m:t>
+          </m:r>
+          <m:r>
+            <w:rPr>
+              <w:rFonts w:ascii="Cambria Math" w:hAnsi="Cambria Math" w:cstheme="minorHAnsi"/>
+            </w:rPr>
+            <m:t xml:space="preserve">sin </m:t>
+          </m:r>
+          <m:r>
+            <m:rPr>
+              <m:sty m:val="p"/>
+            </m:rPr>
+            <w:rPr>
+              <w:rFonts w:ascii="Cambria Math" w:hAnsi="Cambria Math" w:cstheme="minorHAnsi"/>
+            </w:rPr>
+            <m:t>α+</m:t>
+          </m:r>
+          <m:r>
+            <w:rPr>
+              <w:rFonts w:ascii="Cambria Math" w:hAnsi="Cambria Math"/>
+            </w:rPr>
+            <m:t xml:space="preserve">t </m:t>
+          </m:r>
+          <m:r>
+            <m:rPr>
+              <m:sty m:val="p"/>
+            </m:rPr>
+            <w:rPr>
+              <w:rFonts w:ascii="Cambria Math" w:hAnsi="Cambria Math" w:cstheme="minorHAnsi"/>
+            </w:rPr>
+            <m:t>cos α</m:t>
           </m:r>
         </m:oMath>
       </m:oMathPara>
@@ -4881,19 +6517,63 @@
         </m:oMathParaPr>
         <m:oMath>
           <m:r>
+            <w:rPr>
+              <w:rFonts w:ascii="Cambria Math" w:hAnsi="Cambria Math"/>
+            </w:rPr>
+            <m:t>s=</m:t>
+          </m:r>
+          <m:sSub>
+            <m:sSubPr>
+              <m:ctrlPr>
+                <w:rPr>
+                  <w:rFonts w:ascii="Cambria Math" w:hAnsi="Cambria Math"/>
+                  <w:i/>
+                </w:rPr>
+              </m:ctrlPr>
+            </m:sSubPr>
+            <m:e>
+              <m:r>
+                <w:rPr>
+                  <w:rFonts w:ascii="Cambria Math" w:hAnsi="Cambria Math"/>
+                </w:rPr>
+                <m:t>g</m:t>
+              </m:r>
+            </m:e>
+            <m:sub>
+              <m:r>
+                <w:rPr>
+                  <w:rFonts w:ascii="Cambria Math" w:hAnsi="Cambria Math"/>
+                </w:rPr>
+                <m:t>y</m:t>
+              </m:r>
+            </m:sub>
+          </m:sSub>
+          <m:r>
+            <w:rPr>
+              <w:rFonts w:ascii="Cambria Math" w:hAnsi="Cambria Math" w:cstheme="minorHAnsi"/>
+            </w:rPr>
+            <m:t xml:space="preserve"> </m:t>
+          </m:r>
+          <m:r>
+            <w:rPr>
+              <w:rFonts w:ascii="Cambria Math" w:hAnsi="Cambria Math" w:cstheme="minorHAnsi"/>
+            </w:rPr>
+            <m:t>cos</m:t>
+          </m:r>
+          <m:r>
+            <w:rPr>
+              <w:rFonts w:ascii="Cambria Math" w:hAnsi="Cambria Math" w:cstheme="minorHAnsi"/>
+            </w:rPr>
+            <m:t xml:space="preserve"> </m:t>
+          </m:r>
+          <m:r>
             <m:rPr>
               <m:sty m:val="p"/>
             </m:rPr>
             <w:rPr>
               <w:rFonts w:ascii="Cambria Math" w:hAnsi="Cambria Math" w:cstheme="minorHAnsi"/>
             </w:rPr>
-            <m:t>‒</m:t>
-          </m:r>
-          <m:r>
-            <w:rPr>
-              <w:rFonts w:ascii="Cambria Math" w:hAnsi="Cambria Math"/>
-            </w:rPr>
-            <m:t>s=</m:t>
+            <m:t>α+</m:t>
           </m:r>
           <m:sSub>
             <m:sSubPr>
@@ -4917,15 +6597,15 @@
                 <w:rPr>
                   <w:rFonts w:ascii="Cambria Math" w:hAnsi="Cambria Math"/>
                 </w:rPr>
-                <m:t>x</m:t>
+                <m:t>z</m:t>
               </m:r>
             </m:sub>
           </m:sSub>
           <m:r>
             <w:rPr>
-              <w:rFonts w:ascii="Cambria Math" w:hAnsi="Cambria Math" w:cstheme="minorHAnsi"/>
-            </w:rPr>
-            <m:t xml:space="preserve"> sin </m:t>
+              <w:rFonts w:ascii="Cambria Math" w:hAnsi="Cambria Math"/>
+            </w:rPr>
+            <m:t xml:space="preserve"> </m:t>
           </m:r>
           <m:r>
             <m:rPr>
@@ -4934,39 +6614,7 @@
             <w:rPr>
               <w:rFonts w:ascii="Cambria Math" w:hAnsi="Cambria Math" w:cstheme="minorHAnsi"/>
             </w:rPr>
-            <m:t>α+</m:t>
-          </m:r>
-          <m:sSub>
-            <m:sSubPr>
-              <m:ctrlPr>
-                <w:rPr>
-                  <w:rFonts w:ascii="Cambria Math" w:hAnsi="Cambria Math"/>
-                  <w:i/>
-                </w:rPr>
-              </m:ctrlPr>
-            </m:sSubPr>
-            <m:e>
-              <m:r>
-                <w:rPr>
-                  <w:rFonts w:ascii="Cambria Math" w:hAnsi="Cambria Math"/>
-                </w:rPr>
-                <m:t>g</m:t>
-              </m:r>
-            </m:e>
-            <m:sub>
-              <m:r>
-                <w:rPr>
-                  <w:rFonts w:ascii="Cambria Math" w:hAnsi="Cambria Math"/>
-                </w:rPr>
-                <m:t>y</m:t>
-              </m:r>
-            </m:sub>
-          </m:sSub>
-          <m:r>
-            <w:rPr>
-              <w:rFonts w:ascii="Cambria Math" w:hAnsi="Cambria Math"/>
-            </w:rPr>
-            <m:t xml:space="preserve"> </m:t>
+            <m:t>sin</m:t>
           </m:r>
           <m:r>
             <m:rPr>
@@ -4975,7 +6623,7 @@
             <w:rPr>
               <w:rFonts w:ascii="Cambria Math" w:hAnsi="Cambria Math" w:cstheme="minorHAnsi"/>
             </w:rPr>
-            <m:t>cos α</m:t>
+            <m:t xml:space="preserve"> α</m:t>
           </m:r>
         </m:oMath>
       </m:oMathPara>
@@ -4987,10 +6635,130 @@
         </m:oMathParaPr>
         <m:oMath>
           <m:r>
-            <w:rPr>
-              <w:rFonts w:ascii="Cambria Math" w:hAnsi="Cambria Math"/>
-            </w:rPr>
-            <m:t>tan (‒γ)=s / r</m:t>
+            <m:rPr>
+              <m:sty m:val="p"/>
+            </m:rPr>
+            <w:rPr>
+              <w:rFonts w:ascii="Cambria Math" w:hAnsi="Cambria Math" w:cstheme="minorHAnsi"/>
+            </w:rPr>
+            <m:t>‒</m:t>
+          </m:r>
+          <m:r>
+            <w:rPr>
+              <w:rFonts w:ascii="Cambria Math" w:hAnsi="Cambria Math"/>
+            </w:rPr>
+            <m:t>t=</m:t>
+          </m:r>
+          <m:sSub>
+            <m:sSubPr>
+              <m:ctrlPr>
+                <w:rPr>
+                  <w:rFonts w:ascii="Cambria Math" w:hAnsi="Cambria Math"/>
+                  <w:i/>
+                </w:rPr>
+              </m:ctrlPr>
+            </m:sSubPr>
+            <m:e>
+              <m:r>
+                <w:rPr>
+                  <w:rFonts w:ascii="Cambria Math" w:hAnsi="Cambria Math"/>
+                </w:rPr>
+                <m:t>g</m:t>
+              </m:r>
+            </m:e>
+            <m:sub>
+              <m:r>
+                <w:rPr>
+                  <w:rFonts w:ascii="Cambria Math" w:hAnsi="Cambria Math"/>
+                </w:rPr>
+                <m:t>y</m:t>
+              </m:r>
+            </m:sub>
+          </m:sSub>
+          <m:r>
+            <w:rPr>
+              <w:rFonts w:ascii="Cambria Math" w:hAnsi="Cambria Math" w:cstheme="minorHAnsi"/>
+            </w:rPr>
+            <m:t xml:space="preserve"> sin </m:t>
+          </m:r>
+          <m:r>
+            <m:rPr>
+              <m:sty m:val="p"/>
+            </m:rPr>
+            <w:rPr>
+              <w:rFonts w:ascii="Cambria Math" w:hAnsi="Cambria Math" w:cstheme="minorHAnsi"/>
+            </w:rPr>
+            <m:t xml:space="preserve">α ‒ </m:t>
+          </m:r>
+          <m:sSub>
+            <m:sSubPr>
+              <m:ctrlPr>
+                <w:rPr>
+                  <w:rFonts w:ascii="Cambria Math" w:hAnsi="Cambria Math"/>
+                  <w:i/>
+                </w:rPr>
+              </m:ctrlPr>
+            </m:sSubPr>
+            <m:e>
+              <m:r>
+                <w:rPr>
+                  <w:rFonts w:ascii="Cambria Math" w:hAnsi="Cambria Math"/>
+                </w:rPr>
+                <m:t>g</m:t>
+              </m:r>
+            </m:e>
+            <m:sub>
+              <m:r>
+                <w:rPr>
+                  <w:rFonts w:ascii="Cambria Math" w:hAnsi="Cambria Math"/>
+                </w:rPr>
+                <m:t>z</m:t>
+              </m:r>
+            </m:sub>
+          </m:sSub>
+          <m:r>
+            <w:rPr>
+              <w:rFonts w:ascii="Cambria Math" w:hAnsi="Cambria Math"/>
+            </w:rPr>
+            <m:t xml:space="preserve"> </m:t>
+          </m:r>
+          <m:r>
+            <m:rPr>
+              <m:sty m:val="p"/>
+            </m:rPr>
+            <w:rPr>
+              <w:rFonts w:ascii="Cambria Math" w:hAnsi="Cambria Math" w:cstheme="minorHAnsi"/>
+            </w:rPr>
+            <m:t>cos</m:t>
+          </m:r>
+          <m:r>
+            <m:rPr>
+              <m:sty m:val="p"/>
+            </m:rPr>
+            <w:rPr>
+              <w:rFonts w:ascii="Cambria Math" w:hAnsi="Cambria Math" w:cstheme="minorHAnsi"/>
+            </w:rPr>
+            <m:t xml:space="preserve"> α</m:t>
+          </m:r>
+        </m:oMath>
+      </m:oMathPara>
+    </w:p>
+    <w:p>
+      <w:pPr>
+        <w:rPr>
+          <w:rFonts w:eastAsiaTheme="minorEastAsia"/>
+        </w:rPr>
+      </w:pPr>
+      <m:oMathPara>
+        <m:oMathParaPr>
+          <m:jc m:val="left"/>
+        </m:oMathParaPr>
+        <m:oMath>
+          <m:r>
+            <w:rPr>
+              <w:rFonts w:ascii="Cambria Math" w:hAnsi="Cambria Math"/>
+            </w:rPr>
+            <m:t>tan (γ)=s / t</m:t>
           </m:r>
         </m:oMath>
       </m:oMathPara>
@@ -5007,7 +6775,10 @@
       </w:pPr>
       <w:r>
         <w:lastRenderedPageBreak/>
-        <w:t>6) Top Down</w:t>
+        <w:t>7</w:t>
+      </w:r>
+      <w:r>
+        <w:t>) Top Down</w:t>
       </w:r>
     </w:p>
     <w:p>
@@ -5019,7 +6790,7 @@
           <v:shape id="_x0000_s1033" type="#_x0000_t75" style="position:absolute;margin-left:262.75pt;margin-top:21.75pt;width:123pt;height:247.35pt;z-index:-251656192;mso-position-horizontal-relative:text;mso-position-vertical-relative:text">
             <v:imagedata r:id="rId5" o:title=""/>
           </v:shape>
-          <o:OLEObject Type="Embed" ProgID="Unknown" ShapeID="_x0000_s1033" DrawAspect="Content" ObjectID="_1698487141" r:id="rId13"/>
+          <o:OLEObject Type="Embed" ProgID="Unknown" ShapeID="_x0000_s1033" DrawAspect="Content" ObjectID="_1698749607" r:id="rId18"/>
         </w:object>
       </w:r>
     </w:p>
@@ -5284,8 +7055,8 @@
           </mc:Choice>
           <mc:Fallback>
             <w:pict>
-              <v:group w14:anchorId="01F00DDD" id="Group 36" o:spid="_x0000_s1053" style="position:absolute;margin-left:209.25pt;margin-top:47.7pt;width:50pt;height:52.8pt;rotation:-4996229fd;flip:x;z-index:251683840;mso-width-relative:margin;mso-height-relative:margin" coordorigin="-604,651" coordsize="7751,6704" o:gfxdata="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">
-                <v:shape id="Text Box 37" o:spid="_x0000_s1054" type="#_x0000_t202" style="position:absolute;left:4063;top:4908;width:1873;height:3023;rotation:-6800251fd;visibility:visible;mso-wrap-style:square;v-text-anchor:top" o:gfxdata="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" fillcolor="white [3201]" strokecolor="white [3212]" strokeweight=".5pt">
+              <v:group w14:anchorId="01F00DDD" id="Group 36" o:spid="_x0000_s1056" style="position:absolute;margin-left:209.25pt;margin-top:47.7pt;width:50pt;height:52.8pt;rotation:-4996229fd;flip:x;z-index:251683840;mso-width-relative:margin;mso-height-relative:margin" coordorigin="-604,651" coordsize="7751,6704" o:gfxdata="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">
+                <v:shape id="Text Box 37" o:spid="_x0000_s1057" type="#_x0000_t202" style="position:absolute;left:4063;top:4908;width:1873;height:3023;rotation:-6800251fd;visibility:visible;mso-wrap-style:square;v-text-anchor:top" o:gfxdata="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" fillcolor="white [3201]" strokecolor="white [3212]" strokeweight=".5pt">
                   <v:textbox>
                     <w:txbxContent>
                       <w:p>
@@ -5324,8 +7095,8 @@
                     </w:txbxContent>
                   </v:textbox>
                 </v:shape>
-                <v:group id="Group 38" o:spid="_x0000_s1055" style="position:absolute;left:-604;top:651;width:7750;height:6302" coordorigin="-604,651" coordsize="7751,6301" o:gfxdata="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">
-                  <v:shape id="Text Box 39" o:spid="_x0000_s1056" type="#_x0000_t202" style="position:absolute;left:418;top:-371;width:2065;height:4110;rotation:5558371fd;visibility:visible;mso-wrap-style:square;v-text-anchor:top" o:gfxdata="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" fillcolor="white [3201]" strokecolor="white [3212]" strokeweight=".5pt">
+                <v:group id="Group 38" o:spid="_x0000_s1058" style="position:absolute;left:-604;top:651;width:7750;height:6302" coordorigin="-604,651" coordsize="7751,6301" o:gfxdata="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">
+                  <v:shape id="Text Box 39" o:spid="_x0000_s1059" type="#_x0000_t202" style="position:absolute;left:418;top:-371;width:2065;height:4110;rotation:5558371fd;visibility:visible;mso-wrap-style:square;v-text-anchor:top" o:gfxdata="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" fillcolor="white [3201]" strokecolor="white [3212]" strokeweight=".5pt">
                     <v:textbox>
                       <w:txbxContent>
                         <w:p>
@@ -5364,11 +7135,11 @@
                       </w:txbxContent>
                     </v:textbox>
                   </v:shape>
-                  <v:group id="Group 40" o:spid="_x0000_s1057" style="position:absolute;top:2000;width:7146;height:4953" coordsize="7146,4953" o:gfxdata="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">
-                    <v:shape id="Straight Arrow Connector 41" o:spid="_x0000_s1058" type="#_x0000_t32" style="position:absolute;width:6715;height:666;flip:x;visibility:visible;mso-wrap-style:square" o:connectortype="straight" o:gfxdata="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" strokecolor="#4472c4 [3204]" strokeweight=".5pt">
+                  <v:group id="Group 40" o:spid="_x0000_s1060" style="position:absolute;top:2000;width:7146;height:4953" coordsize="7146,4953" o:gfxdata="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">
+                    <v:shape id="Straight Arrow Connector 41" o:spid="_x0000_s1061" type="#_x0000_t32" style="position:absolute;width:6715;height:666;flip:x;visibility:visible;mso-wrap-style:square" o:connectortype="straight" o:gfxdata="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" strokecolor="#4472c4 [3204]" strokeweight=".5pt">
                       <v:stroke endarrow="block" joinstyle="miter"/>
                     </v:shape>
-                    <v:shape id="Straight Arrow Connector 42" o:spid="_x0000_s1059" type="#_x0000_t32" style="position:absolute;left:6715;width:431;height:4953;visibility:visible;mso-wrap-style:square" o:connectortype="straight" o:gfxdata="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" strokecolor="#4472c4 [3204]" strokeweight=".5pt">
+                    <v:shape id="Straight Arrow Connector 42" o:spid="_x0000_s1062" type="#_x0000_t32" style="position:absolute;left:6715;width:431;height:4953;visibility:visible;mso-wrap-style:square" o:connectortype="straight" o:gfxdata="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" strokecolor="#4472c4 [3204]" strokeweight=".5pt">
                       <v:stroke endarrow="block" joinstyle="miter"/>
                     </v:shape>
                   </v:group>
@@ -5960,14 +7731,14 @@
         <v:path o:extrusionok="f" gradientshapeok="t" o:connecttype="rect"/>
         <o:lock v:ext="edit" aspectratio="t"/>
       </v:shapetype>
-      <v:shape id="_x0000_i1076" type="#_x0000_t75" style="width:26.25pt;height:48.4pt;visibility:visible;mso-wrap-style:square" o:bullet="t">
+      <v:shape id="_x0000_i1110" type="#_x0000_t75" style="width:26.25pt;height:48.4pt;visibility:visible;mso-wrap-style:square" o:bullet="t">
         <v:imagedata r:id="rId1" o:title=""/>
       </v:shape>
     </w:pict>
   </w:numPicBullet>
   <w:numPicBullet w:numPicBulletId="1">
     <w:pict>
-      <v:shape id="_x0000_i1077" type="#_x0000_t75" style="width:26.25pt;height:48.4pt;visibility:visible;mso-wrap-style:square" o:bullet="t">
+      <v:shape id="_x0000_i1111" type="#_x0000_t75" style="width:26.25pt;height:48.4pt;visibility:visible;mso-wrap-style:square" o:bullet="t">
         <v:imagedata r:id="rId2" o:title=""/>
       </v:shape>
     </w:pict>

</xml_diff>